<commit_message>
updating docs with v2 sensor hardware
</commit_message>
<xml_diff>
--- a/soilSensor/User-Manual.docx
+++ b/soilSensor/User-Manual.docx
@@ -168,7 +168,7 @@
                     <pic:cNvPicPr/>
                   </pic:nvPicPr>
                   <pic:blipFill>
-                    <a:blip r:embed="rId5" cstate="print">
+                    <a:blip r:embed="rId6" cstate="print">
                       <a:extLst>
                         <a:ext uri="{28A0092B-C50C-407E-A947-70E740481C1C}">
                           <a14:useLocalDpi xmlns:a14="http://schemas.microsoft.com/office/drawing/2010/main" val="0"/>
@@ -306,27 +306,51 @@
           <w:szCs w:val="32"/>
           <w:lang w:val="en-US"/>
         </w:rPr>
-        <w:t>June 12, 2020 | V 1.0.0</w:t>
-      </w:r>
-    </w:p>
-    <w:p>
-      <w:pPr>
-        <w:rPr>
-          <w:b/>
-          <w:bCs/>
+        <w:t>Nov 8</w:t>
+      </w:r>
+      <w:r>
+        <w:rPr>
           <w:sz w:val="32"/>
           <w:szCs w:val="32"/>
           <w:lang w:val="en-US"/>
         </w:rPr>
-      </w:pPr>
-      <w:r>
-        <w:rPr>
-          <w:b/>
-          <w:bCs/>
+        <w:t xml:space="preserve">, 2020 | V </w:t>
+      </w:r>
+      <w:r>
+        <w:rPr>
           <w:sz w:val="32"/>
           <w:szCs w:val="32"/>
           <w:lang w:val="en-US"/>
         </w:rPr>
+        <w:t>2</w:t>
+      </w:r>
+      <w:r>
+        <w:rPr>
+          <w:sz w:val="32"/>
+          <w:szCs w:val="32"/>
+          <w:lang w:val="en-US"/>
+        </w:rPr>
+        <w:t>.0.0</w:t>
+      </w:r>
+    </w:p>
+    <w:p>
+      <w:pPr>
+        <w:rPr>
+          <w:b/>
+          <w:bCs/>
+          <w:sz w:val="32"/>
+          <w:szCs w:val="32"/>
+          <w:lang w:val="en-US"/>
+        </w:rPr>
+      </w:pPr>
+      <w:r>
+        <w:rPr>
+          <w:b/>
+          <w:bCs/>
+          <w:sz w:val="32"/>
+          <w:szCs w:val="32"/>
+          <w:lang w:val="en-US"/>
+        </w:rPr>
         <w:lastRenderedPageBreak/>
         <w:t>Sensor Description</w:t>
       </w:r>
@@ -402,6 +426,8 @@
       <w:pPr>
         <w:rPr>
           <w:rFonts w:eastAsia="Times New Roman" w:cstheme="minorHAnsi"/>
+          <w:b/>
+          <w:bCs/>
           <w:sz w:val="28"/>
           <w:szCs w:val="28"/>
         </w:rPr>
@@ -479,7 +505,7 @@
         </w:rPr>
         <w:t xml:space="preserve">re: </w:t>
       </w:r>
-      <w:hyperlink r:id="rId6" w:history="1">
+      <w:hyperlink r:id="rId7" w:history="1">
         <w:r>
           <w:rPr>
             <w:rFonts w:eastAsia="Times New Roman" w:cstheme="minorHAnsi"/>
@@ -547,16 +573,18 @@
       </w:pPr>
       <w:r>
         <w:rPr>
-          <w:rFonts w:ascii="Times New Roman" w:eastAsia="Times New Roman" w:hAnsi="Times New Roman" w:cs="Times New Roman"/>
+          <w:rFonts w:eastAsia="Times New Roman" w:cstheme="minorHAnsi"/>
           <w:b/>
           <w:bCs/>
           <w:noProof/>
+          <w:sz w:val="28"/>
+          <w:szCs w:val="28"/>
         </w:rPr>
         <w:drawing>
-          <wp:inline distT="0" distB="0" distL="0" distR="0" wp14:anchorId="74F68722" wp14:editId="0A707984">
+          <wp:inline distT="0" distB="0" distL="0" distR="0" wp14:anchorId="58A3D85D" wp14:editId="3C81A57A">
             <wp:extent cx="5943600" cy="4457700"/>
             <wp:effectExtent l="0" t="0" r="0" b="0"/>
-            <wp:docPr id="3" name="Picture 3" descr="A circuit board&#10;&#10;Description automatically generated"/>
+            <wp:docPr id="7" name="Picture 7" descr="A picture containing indoor, table, small, different&#10;&#10;Description automatically generated"/>
             <wp:cNvGraphicFramePr>
               <a:graphicFrameLocks xmlns:a="http://schemas.openxmlformats.org/drawingml/2006/main" noChangeAspect="1"/>
             </wp:cNvGraphicFramePr>
@@ -564,11 +592,11 @@
               <a:graphicData uri="http://schemas.openxmlformats.org/drawingml/2006/picture">
                 <pic:pic xmlns:pic="http://schemas.openxmlformats.org/drawingml/2006/picture">
                   <pic:nvPicPr>
-                    <pic:cNvPr id="3" name="parts.jpg"/>
+                    <pic:cNvPr id="7" name="Picture 7" descr="A picture containing indoor, table, small, different&#10;&#10;Description automatically generated"/>
                     <pic:cNvPicPr/>
                   </pic:nvPicPr>
                   <pic:blipFill>
-                    <a:blip r:embed="rId7" cstate="print">
+                    <a:blip r:embed="rId8" cstate="print">
                       <a:extLst>
                         <a:ext uri="{28A0092B-C50C-407E-A947-70E740481C1C}">
                           <a14:useLocalDpi xmlns:a14="http://schemas.microsoft.com/office/drawing/2010/main" val="0"/>
@@ -636,7 +664,31 @@
           <w:szCs w:val="28"/>
           <w:lang w:val="en-US"/>
         </w:rPr>
-        <w:t>Plastic ruler (30 cm)</w:t>
+        <w:t>Aluminum DIN Rail</w:t>
+      </w:r>
+      <w:r>
+        <w:rPr>
+          <w:sz w:val="28"/>
+          <w:szCs w:val="28"/>
+          <w:lang w:val="en-US"/>
+        </w:rPr>
+        <w:t xml:space="preserve"> (</w:t>
+      </w:r>
+      <w:r>
+        <w:rPr>
+          <w:sz w:val="28"/>
+          <w:szCs w:val="28"/>
+          <w:lang w:val="en-US"/>
+        </w:rPr>
+        <w:t>12”</w:t>
+      </w:r>
+      <w:r>
+        <w:rPr>
+          <w:sz w:val="28"/>
+          <w:szCs w:val="28"/>
+          <w:lang w:val="en-US"/>
+        </w:rPr>
+        <w:t>)</w:t>
       </w:r>
       <w:r>
         <w:rPr>
@@ -646,13 +698,13 @@
         </w:rPr>
         <w:t xml:space="preserve"> - </w:t>
       </w:r>
-      <w:hyperlink r:id="rId8" w:history="1">
+      <w:hyperlink r:id="rId9" w:history="1">
         <w:r>
           <w:rPr>
             <w:rStyle w:val="Hyperlink"/>
-            <w:lang w:val="en-US"/>
+            <w:color w:val="00B0F0"/>
           </w:rPr>
-          <w:t>https://amzn.to/30IkLaF</w:t>
+          <w:t>https://amzn.to/3eEdT2G</w:t>
         </w:r>
       </w:hyperlink>
     </w:p>
@@ -675,15 +727,14 @@
           <w:szCs w:val="28"/>
           <w:lang w:val="en-US"/>
         </w:rPr>
-        <w:t xml:space="preserve">Jumper wire (x3) - </w:t>
-      </w:r>
-      <w:hyperlink r:id="rId9" w:history="1">
+        <w:t xml:space="preserve">Hockey Tape - </w:t>
+      </w:r>
+      <w:hyperlink r:id="rId10" w:history="1">
         <w:r>
           <w:rPr>
             <w:rStyle w:val="Hyperlink"/>
-            <w:lang w:val="en-US"/>
           </w:rPr>
-          <w:t>https://store.arduino.cc/usa/10-jumper-wires-150mm-male</w:t>
+          <w:t>https://amzn.to/3lnSM7i</w:t>
         </w:r>
       </w:hyperlink>
     </w:p>
@@ -706,9 +757,25 @@
           <w:szCs w:val="28"/>
           <w:lang w:val="en-US"/>
         </w:rPr>
-        <w:t xml:space="preserve">Electrical tape - </w:t>
-      </w:r>
-      <w:hyperlink r:id="rId10" w:history="1">
+        <w:t xml:space="preserve">Electrical </w:t>
+      </w:r>
+      <w:r>
+        <w:rPr>
+          <w:sz w:val="28"/>
+          <w:szCs w:val="28"/>
+          <w:lang w:val="en-US"/>
+        </w:rPr>
+        <w:t>T</w:t>
+      </w:r>
+      <w:r>
+        <w:rPr>
+          <w:sz w:val="28"/>
+          <w:szCs w:val="28"/>
+          <w:lang w:val="en-US"/>
+        </w:rPr>
+        <w:t xml:space="preserve">ape - </w:t>
+      </w:r>
+      <w:hyperlink r:id="rId11" w:history="1">
         <w:r>
           <w:rPr>
             <w:rStyle w:val="Hyperlink"/>
@@ -737,9 +804,63 @@
           <w:szCs w:val="28"/>
           <w:lang w:val="en-US"/>
         </w:rPr>
+        <w:t>Velcro Double Sided</w:t>
+      </w:r>
+      <w:r>
+        <w:rPr>
+          <w:sz w:val="28"/>
+          <w:szCs w:val="28"/>
+          <w:lang w:val="en-US"/>
+        </w:rPr>
+        <w:t xml:space="preserve"> </w:t>
+      </w:r>
+      <w:r>
+        <w:rPr>
+          <w:sz w:val="28"/>
+          <w:szCs w:val="28"/>
+          <w:lang w:val="en-US"/>
+        </w:rPr>
+        <w:t>T</w:t>
+      </w:r>
+      <w:r>
+        <w:rPr>
+          <w:sz w:val="28"/>
+          <w:szCs w:val="28"/>
+          <w:lang w:val="en-US"/>
+        </w:rPr>
+        <w:t xml:space="preserve">ape - </w:t>
+      </w:r>
+      <w:hyperlink r:id="rId12" w:history="1">
+        <w:r>
+          <w:rPr>
+            <w:rStyle w:val="Hyperlink"/>
+          </w:rPr>
+          <w:t>https://amzn.to/3k8VOLh</w:t>
+        </w:r>
+      </w:hyperlink>
+    </w:p>
+    <w:p>
+      <w:pPr>
+        <w:pStyle w:val="ListParagraph"/>
+        <w:numPr>
+          <w:ilvl w:val="0"/>
+          <w:numId w:val="1"/>
+        </w:numPr>
+        <w:rPr>
+          <w:sz w:val="28"/>
+          <w:szCs w:val="28"/>
+          <w:lang w:val="en-US"/>
+        </w:rPr>
+      </w:pPr>
+      <w:r>
+        <w:rPr>
+          <w:sz w:val="28"/>
+          <w:szCs w:val="28"/>
+          <w:lang w:val="en-US"/>
+        </w:rPr>
         <w:t xml:space="preserve">Soil moisture sensor - </w:t>
       </w:r>
-      <w:hyperlink r:id="rId11" w:history="1">
+      <w:hyperlink r:id="rId13" w:history="1">
         <w:r>
           <w:rPr>
             <w:rStyle w:val="Hyperlink"/>
@@ -768,9 +889,118 @@
           <w:szCs w:val="28"/>
           <w:lang w:val="en-US"/>
         </w:rPr>
-        <w:t xml:space="preserve">Arduino Uno - </w:t>
-      </w:r>
-      <w:hyperlink r:id="rId12" w:history="1">
+        <w:t>Jumper Wires</w:t>
+      </w:r>
+      <w:r>
+        <w:rPr>
+          <w:sz w:val="28"/>
+          <w:szCs w:val="28"/>
+          <w:lang w:val="en-US"/>
+        </w:rPr>
+        <w:t xml:space="preserve"> (3 pcs)</w:t>
+      </w:r>
+      <w:r>
+        <w:rPr>
+          <w:sz w:val="28"/>
+          <w:szCs w:val="28"/>
+          <w:lang w:val="en-US"/>
+        </w:rPr>
+        <w:t xml:space="preserve"> - </w:t>
+      </w:r>
+      <w:hyperlink r:id="rId14" w:history="1">
+        <w:r>
+          <w:rPr>
+            <w:rStyle w:val="Hyperlink"/>
+          </w:rPr>
+          <w:t>https://amzn.to/2JQ6tyf</w:t>
+        </w:r>
+      </w:hyperlink>
+    </w:p>
+    <w:p>
+      <w:pPr>
+        <w:pStyle w:val="ListParagraph"/>
+        <w:numPr>
+          <w:ilvl w:val="0"/>
+          <w:numId w:val="1"/>
+        </w:numPr>
+        <w:rPr>
+          <w:sz w:val="28"/>
+          <w:szCs w:val="28"/>
+          <w:lang w:val="en-US"/>
+        </w:rPr>
+      </w:pPr>
+      <w:r>
+        <w:rPr>
+          <w:sz w:val="28"/>
+          <w:szCs w:val="28"/>
+          <w:lang w:val="en-US"/>
+        </w:rPr>
+        <w:lastRenderedPageBreak/>
+        <w:t>DIN Rail Bracket</w:t>
+      </w:r>
+      <w:r>
+        <w:rPr>
+          <w:sz w:val="28"/>
+          <w:szCs w:val="28"/>
+          <w:lang w:val="en-US"/>
+        </w:rPr>
+        <w:t xml:space="preserve"> (2+ pcs) </w:t>
+      </w:r>
+      <w:r>
+        <w:rPr>
+          <w:sz w:val="28"/>
+          <w:szCs w:val="28"/>
+          <w:lang w:val="en-US"/>
+        </w:rPr>
+        <w:t xml:space="preserve">- </w:t>
+      </w:r>
+      <w:hyperlink r:id="rId15" w:history="1">
+        <w:r>
+          <w:rPr>
+            <w:rStyle w:val="Hyperlink"/>
+          </w:rPr>
+          <w:t>https://amzn.to/36bHa12</w:t>
+        </w:r>
+      </w:hyperlink>
+    </w:p>
+    <w:p>
+      <w:pPr>
+        <w:pStyle w:val="ListParagraph"/>
+        <w:numPr>
+          <w:ilvl w:val="0"/>
+          <w:numId w:val="1"/>
+        </w:numPr>
+        <w:rPr>
+          <w:sz w:val="28"/>
+          <w:szCs w:val="28"/>
+          <w:lang w:val="en-US"/>
+        </w:rPr>
+      </w:pPr>
+      <w:r>
+        <w:rPr>
+          <w:sz w:val="28"/>
+          <w:szCs w:val="28"/>
+          <w:lang w:val="en-US"/>
+        </w:rPr>
+        <w:t>Arduino Uno</w:t>
+      </w:r>
+      <w:r>
+        <w:rPr>
+          <w:sz w:val="28"/>
+          <w:szCs w:val="28"/>
+          <w:lang w:val="en-US"/>
+        </w:rPr>
+        <w:t xml:space="preserve"> Microcontroller</w:t>
+      </w:r>
+      <w:r>
+        <w:rPr>
+          <w:sz w:val="28"/>
+          <w:szCs w:val="28"/>
+          <w:lang w:val="en-US"/>
+        </w:rPr>
+        <w:t xml:space="preserve"> - </w:t>
+      </w:r>
+      <w:hyperlink r:id="rId16" w:history="1">
         <w:r>
           <w:rPr>
             <w:rStyle w:val="Hyperlink"/>
@@ -782,54 +1012,10 @@
     </w:p>
     <w:p>
       <w:pPr>
-        <w:rPr>
-          <w:b/>
-          <w:bCs/>
-          <w:sz w:val="28"/>
-          <w:szCs w:val="28"/>
-          <w:lang w:val="en-US"/>
-        </w:rPr>
-      </w:pPr>
-    </w:p>
-    <w:p>
-      <w:pPr>
-        <w:rPr>
-          <w:b/>
-          <w:bCs/>
-          <w:sz w:val="32"/>
-          <w:szCs w:val="32"/>
-          <w:lang w:val="en-US"/>
-        </w:rPr>
-      </w:pPr>
-      <w:r>
-        <w:rPr>
-          <w:b/>
-          <w:bCs/>
-          <w:sz w:val="32"/>
-          <w:szCs w:val="32"/>
-          <w:lang w:val="en-US"/>
-        </w:rPr>
-        <w:lastRenderedPageBreak/>
-        <w:t>Assembly</w:t>
-      </w:r>
-    </w:p>
-    <w:p>
-      <w:pPr>
-        <w:rPr>
-          <w:b/>
-          <w:bCs/>
-          <w:sz w:val="28"/>
-          <w:szCs w:val="28"/>
-          <w:lang w:val="en-US"/>
-        </w:rPr>
-      </w:pPr>
-    </w:p>
-    <w:p>
-      <w:pPr>
         <w:pStyle w:val="ListParagraph"/>
         <w:numPr>
           <w:ilvl w:val="0"/>
-          <w:numId w:val="2"/>
+          <w:numId w:val="1"/>
         </w:numPr>
         <w:rPr>
           <w:sz w:val="28"/>
@@ -843,12 +1029,172 @@
           <w:szCs w:val="28"/>
           <w:lang w:val="en-US"/>
         </w:rPr>
-        <w:t>Connect the soil moisture sensor to the Arduino Uno as follows:</w:t>
-      </w:r>
+        <w:t>Arduino Uno</w:t>
+      </w:r>
+      <w:r>
+        <w:rPr>
+          <w:sz w:val="28"/>
+          <w:szCs w:val="28"/>
+          <w:lang w:val="en-US"/>
+        </w:rPr>
+        <w:t xml:space="preserve"> </w:t>
+      </w:r>
+      <w:r>
+        <w:rPr>
+          <w:sz w:val="28"/>
+          <w:szCs w:val="28"/>
+          <w:lang w:val="en-US"/>
+        </w:rPr>
+        <w:t>Case</w:t>
+      </w:r>
+      <w:r>
+        <w:rPr>
+          <w:sz w:val="28"/>
+          <w:szCs w:val="28"/>
+          <w:lang w:val="en-US"/>
+        </w:rPr>
+        <w:t xml:space="preserve"> - </w:t>
+      </w:r>
+      <w:hyperlink r:id="rId17" w:history="1">
+        <w:r>
+          <w:rPr>
+            <w:rStyle w:val="Hyperlink"/>
+          </w:rPr>
+          <w:t>https://amzn.to/3kjKVGV</w:t>
+        </w:r>
+      </w:hyperlink>
+    </w:p>
+    <w:p>
+      <w:pPr>
+        <w:rPr>
+          <w:sz w:val="28"/>
+          <w:szCs w:val="28"/>
+          <w:lang w:val="en-US"/>
+        </w:rPr>
+      </w:pPr>
+    </w:p>
+    <w:p>
+      <w:pPr>
+        <w:rPr>
+          <w:b/>
+          <w:bCs/>
+          <w:sz w:val="32"/>
+          <w:szCs w:val="32"/>
+          <w:lang w:val="en-US"/>
+        </w:rPr>
+      </w:pPr>
+      <w:r>
+        <w:rPr>
+          <w:b/>
+          <w:bCs/>
+          <w:sz w:val="32"/>
+          <w:szCs w:val="32"/>
+          <w:lang w:val="en-US"/>
+        </w:rPr>
+        <w:t>Assembly</w:t>
+      </w:r>
+    </w:p>
+    <w:p>
+      <w:pPr>
+        <w:rPr>
+          <w:sz w:val="28"/>
+          <w:szCs w:val="28"/>
+          <w:lang w:val="en-US"/>
+        </w:rPr>
+      </w:pPr>
     </w:p>
     <w:p>
       <w:pPr>
         <w:pStyle w:val="ListParagraph"/>
+        <w:numPr>
+          <w:ilvl w:val="0"/>
+          <w:numId w:val="4"/>
+        </w:numPr>
+        <w:rPr>
+          <w:sz w:val="28"/>
+          <w:szCs w:val="28"/>
+          <w:lang w:val="en-US"/>
+        </w:rPr>
+      </w:pPr>
+      <w:r>
+        <w:rPr>
+          <w:sz w:val="28"/>
+          <w:szCs w:val="28"/>
+          <w:lang w:val="en-US"/>
+        </w:rPr>
+        <w:t>Use hockey tape to create a comfortable handle on the Aluminum DIN rail.</w:t>
+      </w:r>
+    </w:p>
+    <w:p>
+      <w:pPr>
+        <w:rPr>
+          <w:sz w:val="28"/>
+          <w:szCs w:val="28"/>
+          <w:lang w:val="en-US"/>
+        </w:rPr>
+      </w:pPr>
+    </w:p>
+    <w:p>
+      <w:pPr>
+        <w:jc w:val="center"/>
+        <w:rPr>
+          <w:sz w:val="28"/>
+          <w:szCs w:val="28"/>
+          <w:lang w:val="en-US"/>
+        </w:rPr>
+      </w:pPr>
+      <w:r>
+        <w:rPr>
+          <w:noProof/>
+          <w:sz w:val="28"/>
+          <w:szCs w:val="28"/>
+          <w:lang w:val="en-US"/>
+        </w:rPr>
+        <w:drawing>
+          <wp:inline distT="0" distB="0" distL="0" distR="0" wp14:anchorId="1FC3BF19" wp14:editId="4BA88FD9">
+            <wp:extent cx="2480649" cy="2480649"/>
+            <wp:effectExtent l="0" t="0" r="0" b="0"/>
+            <wp:docPr id="13" name="Picture 13" descr="A picture containing indoor, sitting, small, laying&#10;&#10;Description automatically generated"/>
+            <wp:cNvGraphicFramePr>
+              <a:graphicFrameLocks xmlns:a="http://schemas.openxmlformats.org/drawingml/2006/main" noChangeAspect="1"/>
+            </wp:cNvGraphicFramePr>
+            <a:graphic xmlns:a="http://schemas.openxmlformats.org/drawingml/2006/main">
+              <a:graphicData uri="http://schemas.openxmlformats.org/drawingml/2006/picture">
+                <pic:pic xmlns:pic="http://schemas.openxmlformats.org/drawingml/2006/picture">
+                  <pic:nvPicPr>
+                    <pic:cNvPr id="13" name="Picture 13" descr="A picture containing indoor, sitting, small, laying&#10;&#10;Description automatically generated"/>
+                    <pic:cNvPicPr/>
+                  </pic:nvPicPr>
+                  <pic:blipFill>
+                    <a:blip r:embed="rId18" cstate="print">
+                      <a:extLst>
+                        <a:ext uri="{28A0092B-C50C-407E-A947-70E740481C1C}">
+                          <a14:useLocalDpi xmlns:a14="http://schemas.microsoft.com/office/drawing/2010/main" val="0"/>
+                        </a:ext>
+                      </a:extLst>
+                    </a:blip>
+                    <a:stretch>
+                      <a:fillRect/>
+                    </a:stretch>
+                  </pic:blipFill>
+                  <pic:spPr>
+                    <a:xfrm rot="5400000">
+                      <a:off x="0" y="0"/>
+                      <a:ext cx="2488556" cy="2488556"/>
+                    </a:xfrm>
+                    <a:prstGeom prst="rect">
+                      <a:avLst/>
+                    </a:prstGeom>
+                  </pic:spPr>
+                </pic:pic>
+              </a:graphicData>
+            </a:graphic>
+          </wp:inline>
+        </w:drawing>
+      </w:r>
+    </w:p>
+    <w:p>
+      <w:pPr>
         <w:rPr>
           <w:sz w:val="28"/>
           <w:szCs w:val="28"/>
@@ -859,6 +1205,1211 @@
     <w:p>
       <w:pPr>
         <w:pStyle w:val="ListParagraph"/>
+        <w:numPr>
+          <w:ilvl w:val="0"/>
+          <w:numId w:val="4"/>
+        </w:numPr>
+        <w:rPr>
+          <w:sz w:val="28"/>
+          <w:szCs w:val="28"/>
+          <w:lang w:val="en-US"/>
+        </w:rPr>
+      </w:pPr>
+      <w:r>
+        <w:rPr>
+          <w:sz w:val="28"/>
+          <w:szCs w:val="28"/>
+          <w:lang w:val="en-US"/>
+        </w:rPr>
+        <w:t xml:space="preserve">Use a hot </w:t>
+      </w:r>
+      <w:r>
+        <w:rPr>
+          <w:sz w:val="28"/>
+          <w:szCs w:val="28"/>
+          <w:lang w:val="en-US"/>
+        </w:rPr>
+        <w:t xml:space="preserve">glue gun to attach the soil moisture sensor on the </w:t>
+      </w:r>
+      <w:r>
+        <w:rPr>
+          <w:sz w:val="28"/>
+          <w:szCs w:val="28"/>
+          <w:lang w:val="en-US"/>
+        </w:rPr>
+        <w:t xml:space="preserve">end of the DIN rail opposite the handle. </w:t>
+      </w:r>
+      <w:r>
+        <w:rPr>
+          <w:sz w:val="28"/>
+          <w:szCs w:val="28"/>
+          <w:lang w:val="en-US"/>
+        </w:rPr>
+        <w:t xml:space="preserve">Be </w:t>
+      </w:r>
+      <w:r>
+        <w:rPr>
+          <w:sz w:val="28"/>
+          <w:szCs w:val="28"/>
+          <w:lang w:val="en-US"/>
+        </w:rPr>
+        <w:t xml:space="preserve">sure to not cover </w:t>
+      </w:r>
+      <w:r>
+        <w:rPr>
+          <w:sz w:val="28"/>
+          <w:szCs w:val="28"/>
+          <w:lang w:val="en-US"/>
+        </w:rPr>
+        <w:t>any</w:t>
+      </w:r>
+      <w:r>
+        <w:rPr>
+          <w:sz w:val="28"/>
+          <w:szCs w:val="28"/>
+          <w:lang w:val="en-US"/>
+        </w:rPr>
+        <w:t xml:space="preserve"> portion of the moisture sensor that must be touching the soil.</w:t>
+      </w:r>
+    </w:p>
+    <w:p>
+      <w:pPr>
+        <w:pStyle w:val="ListParagraph"/>
+        <w:rPr>
+          <w:sz w:val="28"/>
+          <w:szCs w:val="28"/>
+          <w:lang w:val="en-US"/>
+        </w:rPr>
+      </w:pPr>
+    </w:p>
+    <w:p>
+      <w:pPr>
+        <w:jc w:val="center"/>
+        <w:rPr>
+          <w:sz w:val="28"/>
+          <w:szCs w:val="28"/>
+          <w:lang w:val="en-US"/>
+        </w:rPr>
+      </w:pPr>
+      <w:r>
+        <w:rPr>
+          <w:noProof/>
+          <w:sz w:val="28"/>
+          <w:szCs w:val="28"/>
+          <w:lang w:val="en-US"/>
+        </w:rPr>
+        <w:drawing>
+          <wp:inline distT="0" distB="0" distL="0" distR="0" wp14:anchorId="68BA1E04" wp14:editId="29751A5F">
+            <wp:extent cx="2891280" cy="2168461"/>
+            <wp:effectExtent l="6033" t="0" r="0" b="0"/>
+            <wp:docPr id="14" name="Picture 14" descr="A picture containing indoor, cabinet, orange, small&#10;&#10;Description automatically generated"/>
+            <wp:cNvGraphicFramePr>
+              <a:graphicFrameLocks xmlns:a="http://schemas.openxmlformats.org/drawingml/2006/main" noChangeAspect="1"/>
+            </wp:cNvGraphicFramePr>
+            <a:graphic xmlns:a="http://schemas.openxmlformats.org/drawingml/2006/main">
+              <a:graphicData uri="http://schemas.openxmlformats.org/drawingml/2006/picture">
+                <pic:pic xmlns:pic="http://schemas.openxmlformats.org/drawingml/2006/picture">
+                  <pic:nvPicPr>
+                    <pic:cNvPr id="14" name="Picture 14" descr="A picture containing indoor, cabinet, orange, small&#10;&#10;Description automatically generated"/>
+                    <pic:cNvPicPr/>
+                  </pic:nvPicPr>
+                  <pic:blipFill>
+                    <a:blip r:embed="rId19" cstate="print">
+                      <a:extLst>
+                        <a:ext uri="{28A0092B-C50C-407E-A947-70E740481C1C}">
+                          <a14:useLocalDpi xmlns:a14="http://schemas.microsoft.com/office/drawing/2010/main" val="0"/>
+                        </a:ext>
+                      </a:extLst>
+                    </a:blip>
+                    <a:stretch>
+                      <a:fillRect/>
+                    </a:stretch>
+                  </pic:blipFill>
+                  <pic:spPr>
+                    <a:xfrm rot="5400000">
+                      <a:off x="0" y="0"/>
+                      <a:ext cx="2966070" cy="2224554"/>
+                    </a:xfrm>
+                    <a:prstGeom prst="rect">
+                      <a:avLst/>
+                    </a:prstGeom>
+                  </pic:spPr>
+                </pic:pic>
+              </a:graphicData>
+            </a:graphic>
+          </wp:inline>
+        </w:drawing>
+      </w:r>
+      <w:r>
+        <w:rPr>
+          <w:sz w:val="28"/>
+          <w:szCs w:val="28"/>
+          <w:lang w:val="en-US"/>
+        </w:rPr>
+        <w:t xml:space="preserve">         </w:t>
+      </w:r>
+      <w:r>
+        <w:rPr>
+          <w:noProof/>
+          <w:sz w:val="28"/>
+          <w:szCs w:val="28"/>
+          <w:lang w:val="en-US"/>
+        </w:rPr>
+        <w:drawing>
+          <wp:inline distT="0" distB="0" distL="0" distR="0" wp14:anchorId="130A33E0" wp14:editId="5CB758C9">
+            <wp:extent cx="2893336" cy="2170003"/>
+            <wp:effectExtent l="6032" t="0" r="0" b="0"/>
+            <wp:docPr id="15" name="Picture 15" descr="Text, whiteboard&#10;&#10;Description automatically generated"/>
+            <wp:cNvGraphicFramePr>
+              <a:graphicFrameLocks xmlns:a="http://schemas.openxmlformats.org/drawingml/2006/main" noChangeAspect="1"/>
+            </wp:cNvGraphicFramePr>
+            <a:graphic xmlns:a="http://schemas.openxmlformats.org/drawingml/2006/main">
+              <a:graphicData uri="http://schemas.openxmlformats.org/drawingml/2006/picture">
+                <pic:pic xmlns:pic="http://schemas.openxmlformats.org/drawingml/2006/picture">
+                  <pic:nvPicPr>
+                    <pic:cNvPr id="15" name="Picture 15" descr="Text, whiteboard&#10;&#10;Description automatically generated"/>
+                    <pic:cNvPicPr/>
+                  </pic:nvPicPr>
+                  <pic:blipFill>
+                    <a:blip r:embed="rId20" cstate="print">
+                      <a:extLst>
+                        <a:ext uri="{28A0092B-C50C-407E-A947-70E740481C1C}">
+                          <a14:useLocalDpi xmlns:a14="http://schemas.microsoft.com/office/drawing/2010/main" val="0"/>
+                        </a:ext>
+                      </a:extLst>
+                    </a:blip>
+                    <a:stretch>
+                      <a:fillRect/>
+                    </a:stretch>
+                  </pic:blipFill>
+                  <pic:spPr>
+                    <a:xfrm rot="5400000">
+                      <a:off x="0" y="0"/>
+                      <a:ext cx="2938275" cy="2203707"/>
+                    </a:xfrm>
+                    <a:prstGeom prst="rect">
+                      <a:avLst/>
+                    </a:prstGeom>
+                  </pic:spPr>
+                </pic:pic>
+              </a:graphicData>
+            </a:graphic>
+          </wp:inline>
+        </w:drawing>
+      </w:r>
+    </w:p>
+    <w:p>
+      <w:pPr>
+        <w:pStyle w:val="ListParagraph"/>
+        <w:numPr>
+          <w:ilvl w:val="0"/>
+          <w:numId w:val="4"/>
+        </w:numPr>
+        <w:rPr>
+          <w:sz w:val="28"/>
+          <w:szCs w:val="28"/>
+          <w:lang w:val="en-US"/>
+        </w:rPr>
+      </w:pPr>
+      <w:r>
+        <w:rPr>
+          <w:sz w:val="28"/>
+          <w:szCs w:val="28"/>
+          <w:lang w:val="en-US"/>
+        </w:rPr>
+        <w:lastRenderedPageBreak/>
+        <w:t>Build a case for you Arduino Uno</w:t>
+      </w:r>
+      <w:r>
+        <w:rPr>
+          <w:sz w:val="28"/>
+          <w:szCs w:val="28"/>
+          <w:lang w:val="en-US"/>
+        </w:rPr>
+        <w:t xml:space="preserve"> microcontroller</w:t>
+      </w:r>
+      <w:r>
+        <w:rPr>
+          <w:sz w:val="28"/>
+          <w:szCs w:val="28"/>
+          <w:lang w:val="en-US"/>
+        </w:rPr>
+        <w:t xml:space="preserve"> by following the instructions for your Arduino </w:t>
+      </w:r>
+      <w:r>
+        <w:rPr>
+          <w:sz w:val="28"/>
+          <w:szCs w:val="28"/>
+          <w:lang w:val="en-US"/>
+        </w:rPr>
+        <w:t xml:space="preserve">Uno </w:t>
+      </w:r>
+      <w:r>
+        <w:rPr>
+          <w:sz w:val="28"/>
+          <w:szCs w:val="28"/>
+          <w:lang w:val="en-US"/>
+        </w:rPr>
+        <w:t>case.</w:t>
+      </w:r>
+    </w:p>
+    <w:p>
+      <w:pPr>
+        <w:pStyle w:val="ListParagraph"/>
+        <w:rPr>
+          <w:sz w:val="28"/>
+          <w:szCs w:val="28"/>
+          <w:lang w:val="en-US"/>
+        </w:rPr>
+      </w:pPr>
+    </w:p>
+    <w:p>
+      <w:pPr>
+        <w:jc w:val="center"/>
+        <w:rPr>
+          <w:sz w:val="28"/>
+          <w:szCs w:val="28"/>
+          <w:lang w:val="en-US"/>
+        </w:rPr>
+      </w:pPr>
+      <w:r>
+        <w:rPr>
+          <w:noProof/>
+          <w:sz w:val="28"/>
+          <w:szCs w:val="28"/>
+          <w:lang w:val="en-US"/>
+        </w:rPr>
+        <w:drawing>
+          <wp:inline distT="0" distB="0" distL="0" distR="0" wp14:anchorId="6BDD4A2A" wp14:editId="05382BBC">
+            <wp:extent cx="2716039" cy="2716039"/>
+            <wp:effectExtent l="0" t="0" r="1905" b="1905"/>
+            <wp:docPr id="16" name="Picture 16" descr="A picture containing indoor, table, piece, cake&#10;&#10;Description automatically generated"/>
+            <wp:cNvGraphicFramePr>
+              <a:graphicFrameLocks xmlns:a="http://schemas.openxmlformats.org/drawingml/2006/main" noChangeAspect="1"/>
+            </wp:cNvGraphicFramePr>
+            <a:graphic xmlns:a="http://schemas.openxmlformats.org/drawingml/2006/main">
+              <a:graphicData uri="http://schemas.openxmlformats.org/drawingml/2006/picture">
+                <pic:pic xmlns:pic="http://schemas.openxmlformats.org/drawingml/2006/picture">
+                  <pic:nvPicPr>
+                    <pic:cNvPr id="16" name="Picture 16" descr="A picture containing indoor, table, piece, cake&#10;&#10;Description automatically generated"/>
+                    <pic:cNvPicPr/>
+                  </pic:nvPicPr>
+                  <pic:blipFill>
+                    <a:blip r:embed="rId21" cstate="print">
+                      <a:extLst>
+                        <a:ext uri="{28A0092B-C50C-407E-A947-70E740481C1C}">
+                          <a14:useLocalDpi xmlns:a14="http://schemas.microsoft.com/office/drawing/2010/main" val="0"/>
+                        </a:ext>
+                      </a:extLst>
+                    </a:blip>
+                    <a:stretch>
+                      <a:fillRect/>
+                    </a:stretch>
+                  </pic:blipFill>
+                  <pic:spPr>
+                    <a:xfrm rot="5400000">
+                      <a:off x="0" y="0"/>
+                      <a:ext cx="2720701" cy="2720701"/>
+                    </a:xfrm>
+                    <a:prstGeom prst="rect">
+                      <a:avLst/>
+                    </a:prstGeom>
+                  </pic:spPr>
+                </pic:pic>
+              </a:graphicData>
+            </a:graphic>
+          </wp:inline>
+        </w:drawing>
+      </w:r>
+      <w:r>
+        <w:rPr>
+          <w:sz w:val="28"/>
+          <w:szCs w:val="28"/>
+          <w:lang w:val="en-US"/>
+        </w:rPr>
+        <w:t xml:space="preserve">    </w:t>
+      </w:r>
+      <w:r>
+        <w:rPr>
+          <w:noProof/>
+          <w:sz w:val="28"/>
+          <w:szCs w:val="28"/>
+          <w:lang w:val="en-US"/>
+        </w:rPr>
+        <w:drawing>
+          <wp:inline distT="0" distB="0" distL="0" distR="0" wp14:anchorId="0FEA22F2" wp14:editId="50B771C1">
+            <wp:extent cx="2715965" cy="2715965"/>
+            <wp:effectExtent l="0" t="0" r="1905" b="1905"/>
+            <wp:docPr id="17" name="Picture 17" descr="A circuit board&#10;&#10;Description automatically generated"/>
+            <wp:cNvGraphicFramePr>
+              <a:graphicFrameLocks xmlns:a="http://schemas.openxmlformats.org/drawingml/2006/main" noChangeAspect="1"/>
+            </wp:cNvGraphicFramePr>
+            <a:graphic xmlns:a="http://schemas.openxmlformats.org/drawingml/2006/main">
+              <a:graphicData uri="http://schemas.openxmlformats.org/drawingml/2006/picture">
+                <pic:pic xmlns:pic="http://schemas.openxmlformats.org/drawingml/2006/picture">
+                  <pic:nvPicPr>
+                    <pic:cNvPr id="17" name="Picture 17" descr="A circuit board&#10;&#10;Description automatically generated"/>
+                    <pic:cNvPicPr/>
+                  </pic:nvPicPr>
+                  <pic:blipFill>
+                    <a:blip r:embed="rId22" cstate="print">
+                      <a:extLst>
+                        <a:ext uri="{28A0092B-C50C-407E-A947-70E740481C1C}">
+                          <a14:useLocalDpi xmlns:a14="http://schemas.microsoft.com/office/drawing/2010/main" val="0"/>
+                        </a:ext>
+                      </a:extLst>
+                    </a:blip>
+                    <a:stretch>
+                      <a:fillRect/>
+                    </a:stretch>
+                  </pic:blipFill>
+                  <pic:spPr>
+                    <a:xfrm rot="5400000">
+                      <a:off x="0" y="0"/>
+                      <a:ext cx="2722661" cy="2722661"/>
+                    </a:xfrm>
+                    <a:prstGeom prst="rect">
+                      <a:avLst/>
+                    </a:prstGeom>
+                  </pic:spPr>
+                </pic:pic>
+              </a:graphicData>
+            </a:graphic>
+          </wp:inline>
+        </w:drawing>
+      </w:r>
+    </w:p>
+    <w:p>
+      <w:pPr>
+        <w:jc w:val="center"/>
+        <w:rPr>
+          <w:sz w:val="28"/>
+          <w:szCs w:val="28"/>
+          <w:lang w:val="en-US"/>
+        </w:rPr>
+      </w:pPr>
+    </w:p>
+    <w:p>
+      <w:pPr>
+        <w:rPr>
+          <w:sz w:val="28"/>
+          <w:szCs w:val="28"/>
+          <w:lang w:val="en-US"/>
+        </w:rPr>
+      </w:pPr>
+    </w:p>
+    <w:p>
+      <w:pPr>
+        <w:pStyle w:val="ListParagraph"/>
+        <w:numPr>
+          <w:ilvl w:val="0"/>
+          <w:numId w:val="4"/>
+        </w:numPr>
+        <w:rPr>
+          <w:sz w:val="28"/>
+          <w:szCs w:val="28"/>
+          <w:lang w:val="en-US"/>
+        </w:rPr>
+      </w:pPr>
+      <w:r>
+        <w:rPr>
+          <w:sz w:val="28"/>
+          <w:szCs w:val="28"/>
+          <w:lang w:val="en-US"/>
+        </w:rPr>
+        <w:t>Attach the DIN rail bracket to the aluminum DIN rail. Use multiple brackets to create a flat surface. The Arduino Uno will be mounted to this.</w:t>
+      </w:r>
+    </w:p>
+    <w:p>
+      <w:pPr>
+        <w:rPr>
+          <w:sz w:val="28"/>
+          <w:szCs w:val="28"/>
+          <w:lang w:val="en-US"/>
+        </w:rPr>
+      </w:pPr>
+    </w:p>
+    <w:p>
+      <w:pPr>
+        <w:jc w:val="center"/>
+        <w:rPr>
+          <w:sz w:val="28"/>
+          <w:szCs w:val="28"/>
+          <w:lang w:val="en-US"/>
+        </w:rPr>
+      </w:pPr>
+      <w:r>
+        <w:rPr>
+          <w:noProof/>
+          <w:lang w:val="en-US"/>
+        </w:rPr>
+        <w:drawing>
+          <wp:inline distT="0" distB="0" distL="0" distR="0" wp14:anchorId="64D5FD73" wp14:editId="6D72CDA1">
+            <wp:extent cx="2761162" cy="2761162"/>
+            <wp:effectExtent l="0" t="0" r="0" b="0"/>
+            <wp:docPr id="18" name="Picture 18" descr="A picture containing indoor, sitting, green, small&#10;&#10;Description automatically generated"/>
+            <wp:cNvGraphicFramePr>
+              <a:graphicFrameLocks xmlns:a="http://schemas.openxmlformats.org/drawingml/2006/main" noChangeAspect="1"/>
+            </wp:cNvGraphicFramePr>
+            <a:graphic xmlns:a="http://schemas.openxmlformats.org/drawingml/2006/main">
+              <a:graphicData uri="http://schemas.openxmlformats.org/drawingml/2006/picture">
+                <pic:pic xmlns:pic="http://schemas.openxmlformats.org/drawingml/2006/picture">
+                  <pic:nvPicPr>
+                    <pic:cNvPr id="18" name="Picture 18" descr="A picture containing indoor, sitting, green, small&#10;&#10;Description automatically generated"/>
+                    <pic:cNvPicPr/>
+                  </pic:nvPicPr>
+                  <pic:blipFill>
+                    <a:blip r:embed="rId23" cstate="print">
+                      <a:extLst>
+                        <a:ext uri="{28A0092B-C50C-407E-A947-70E740481C1C}">
+                          <a14:useLocalDpi xmlns:a14="http://schemas.microsoft.com/office/drawing/2010/main" val="0"/>
+                        </a:ext>
+                      </a:extLst>
+                    </a:blip>
+                    <a:stretch>
+                      <a:fillRect/>
+                    </a:stretch>
+                  </pic:blipFill>
+                  <pic:spPr>
+                    <a:xfrm rot="5400000">
+                      <a:off x="0" y="0"/>
+                      <a:ext cx="2785403" cy="2785403"/>
+                    </a:xfrm>
+                    <a:prstGeom prst="rect">
+                      <a:avLst/>
+                    </a:prstGeom>
+                  </pic:spPr>
+                </pic:pic>
+              </a:graphicData>
+            </a:graphic>
+          </wp:inline>
+        </w:drawing>
+      </w:r>
+      <w:r>
+        <w:rPr>
+          <w:sz w:val="28"/>
+          <w:szCs w:val="28"/>
+          <w:lang w:val="en-US"/>
+        </w:rPr>
+        <w:t xml:space="preserve">   </w:t>
+      </w:r>
+      <w:r>
+        <w:rPr>
+          <w:sz w:val="28"/>
+          <w:szCs w:val="28"/>
+          <w:lang w:val="en-US"/>
+        </w:rPr>
+        <w:t xml:space="preserve"> </w:t>
+      </w:r>
+      <w:r>
+        <w:rPr>
+          <w:noProof/>
+          <w:lang w:val="en-US"/>
+        </w:rPr>
+        <w:drawing>
+          <wp:inline distT="0" distB="0" distL="0" distR="0" wp14:anchorId="5F37BB91" wp14:editId="36321796">
+            <wp:extent cx="2752090" cy="2752090"/>
+            <wp:effectExtent l="0" t="0" r="3810" b="3810"/>
+            <wp:docPr id="19" name="Picture 19" descr="A picture containing indoor, green, sitting, small&#10;&#10;Description automatically generated"/>
+            <wp:cNvGraphicFramePr>
+              <a:graphicFrameLocks xmlns:a="http://schemas.openxmlformats.org/drawingml/2006/main" noChangeAspect="1"/>
+            </wp:cNvGraphicFramePr>
+            <a:graphic xmlns:a="http://schemas.openxmlformats.org/drawingml/2006/main">
+              <a:graphicData uri="http://schemas.openxmlformats.org/drawingml/2006/picture">
+                <pic:pic xmlns:pic="http://schemas.openxmlformats.org/drawingml/2006/picture">
+                  <pic:nvPicPr>
+                    <pic:cNvPr id="19" name="Picture 19" descr="A picture containing indoor, green, sitting, small&#10;&#10;Description automatically generated"/>
+                    <pic:cNvPicPr/>
+                  </pic:nvPicPr>
+                  <pic:blipFill>
+                    <a:blip r:embed="rId24" cstate="print">
+                      <a:extLst>
+                        <a:ext uri="{28A0092B-C50C-407E-A947-70E740481C1C}">
+                          <a14:useLocalDpi xmlns:a14="http://schemas.microsoft.com/office/drawing/2010/main" val="0"/>
+                        </a:ext>
+                      </a:extLst>
+                    </a:blip>
+                    <a:stretch>
+                      <a:fillRect/>
+                    </a:stretch>
+                  </pic:blipFill>
+                  <pic:spPr>
+                    <a:xfrm rot="5400000">
+                      <a:off x="0" y="0"/>
+                      <a:ext cx="2773118" cy="2773118"/>
+                    </a:xfrm>
+                    <a:prstGeom prst="rect">
+                      <a:avLst/>
+                    </a:prstGeom>
+                  </pic:spPr>
+                </pic:pic>
+              </a:graphicData>
+            </a:graphic>
+          </wp:inline>
+        </w:drawing>
+      </w:r>
+    </w:p>
+    <w:p>
+      <w:pPr>
+        <w:jc w:val="center"/>
+        <w:rPr>
+          <w:sz w:val="28"/>
+          <w:szCs w:val="28"/>
+          <w:lang w:val="en-US"/>
+        </w:rPr>
+      </w:pPr>
+    </w:p>
+    <w:p>
+      <w:pPr>
+        <w:rPr>
+          <w:sz w:val="28"/>
+          <w:szCs w:val="28"/>
+          <w:lang w:val="en-US"/>
+        </w:rPr>
+      </w:pPr>
+    </w:p>
+    <w:p>
+      <w:pPr>
+        <w:rPr>
+          <w:sz w:val="28"/>
+          <w:szCs w:val="28"/>
+          <w:lang w:val="en-US"/>
+        </w:rPr>
+      </w:pPr>
+    </w:p>
+    <w:p>
+      <w:pPr>
+        <w:rPr>
+          <w:sz w:val="28"/>
+          <w:szCs w:val="28"/>
+          <w:lang w:val="en-US"/>
+        </w:rPr>
+      </w:pPr>
+    </w:p>
+    <w:p>
+      <w:pPr>
+        <w:pStyle w:val="ListParagraph"/>
+        <w:numPr>
+          <w:ilvl w:val="0"/>
+          <w:numId w:val="4"/>
+        </w:numPr>
+        <w:rPr>
+          <w:sz w:val="28"/>
+          <w:szCs w:val="28"/>
+          <w:lang w:val="en-US"/>
+        </w:rPr>
+      </w:pPr>
+      <w:r>
+        <w:rPr>
+          <w:sz w:val="28"/>
+          <w:szCs w:val="28"/>
+          <w:lang w:val="en-US"/>
+        </w:rPr>
+        <w:lastRenderedPageBreak/>
+        <w:t xml:space="preserve">Attach one side of the double-sided Velcro tape to the </w:t>
+      </w:r>
+      <w:r>
+        <w:rPr>
+          <w:sz w:val="28"/>
+          <w:szCs w:val="28"/>
+          <w:lang w:val="en-US"/>
+        </w:rPr>
+        <w:t xml:space="preserve">back side of the </w:t>
+      </w:r>
+      <w:r>
+        <w:rPr>
+          <w:sz w:val="28"/>
+          <w:szCs w:val="28"/>
+          <w:lang w:val="en-US"/>
+        </w:rPr>
+        <w:t xml:space="preserve">Arduino Uno case, and the other half to the mounting brackets attached to the aluminum DIN rail. </w:t>
+      </w:r>
+    </w:p>
+    <w:p>
+      <w:pPr>
+        <w:rPr>
+          <w:sz w:val="28"/>
+          <w:szCs w:val="28"/>
+          <w:lang w:val="en-US"/>
+        </w:rPr>
+      </w:pPr>
+    </w:p>
+    <w:p>
+      <w:pPr>
+        <w:jc w:val="center"/>
+        <w:rPr>
+          <w:sz w:val="28"/>
+          <w:szCs w:val="28"/>
+          <w:lang w:val="en-US"/>
+        </w:rPr>
+      </w:pPr>
+      <w:r>
+        <w:rPr>
+          <w:noProof/>
+          <w:sz w:val="28"/>
+          <w:szCs w:val="28"/>
+          <w:lang w:val="en-US"/>
+        </w:rPr>
+        <w:drawing>
+          <wp:inline distT="0" distB="0" distL="0" distR="0" wp14:anchorId="4A5A95E0" wp14:editId="161E5BB0">
+            <wp:extent cx="2743200" cy="2743200"/>
+            <wp:effectExtent l="0" t="0" r="0" b="0"/>
+            <wp:docPr id="20" name="Picture 20" descr="A picture containing indoor, sitting, small, green&#10;&#10;Description automatically generated"/>
+            <wp:cNvGraphicFramePr>
+              <a:graphicFrameLocks xmlns:a="http://schemas.openxmlformats.org/drawingml/2006/main" noChangeAspect="1"/>
+            </wp:cNvGraphicFramePr>
+            <a:graphic xmlns:a="http://schemas.openxmlformats.org/drawingml/2006/main">
+              <a:graphicData uri="http://schemas.openxmlformats.org/drawingml/2006/picture">
+                <pic:pic xmlns:pic="http://schemas.openxmlformats.org/drawingml/2006/picture">
+                  <pic:nvPicPr>
+                    <pic:cNvPr id="20" name="Picture 20" descr="A picture containing indoor, sitting, small, green&#10;&#10;Description automatically generated"/>
+                    <pic:cNvPicPr/>
+                  </pic:nvPicPr>
+                  <pic:blipFill>
+                    <a:blip r:embed="rId25" cstate="print">
+                      <a:extLst>
+                        <a:ext uri="{28A0092B-C50C-407E-A947-70E740481C1C}">
+                          <a14:useLocalDpi xmlns:a14="http://schemas.microsoft.com/office/drawing/2010/main" val="0"/>
+                        </a:ext>
+                      </a:extLst>
+                    </a:blip>
+                    <a:stretch>
+                      <a:fillRect/>
+                    </a:stretch>
+                  </pic:blipFill>
+                  <pic:spPr>
+                    <a:xfrm rot="5400000">
+                      <a:off x="0" y="0"/>
+                      <a:ext cx="2753900" cy="2753900"/>
+                    </a:xfrm>
+                    <a:prstGeom prst="rect">
+                      <a:avLst/>
+                    </a:prstGeom>
+                  </pic:spPr>
+                </pic:pic>
+              </a:graphicData>
+            </a:graphic>
+          </wp:inline>
+        </w:drawing>
+      </w:r>
+      <w:r>
+        <w:rPr>
+          <w:sz w:val="28"/>
+          <w:szCs w:val="28"/>
+          <w:lang w:val="en-US"/>
+        </w:rPr>
+        <w:t xml:space="preserve">    </w:t>
+      </w:r>
+      <w:r>
+        <w:rPr>
+          <w:noProof/>
+          <w:sz w:val="28"/>
+          <w:szCs w:val="28"/>
+          <w:lang w:val="en-US"/>
+        </w:rPr>
+        <w:drawing>
+          <wp:inline distT="0" distB="0" distL="0" distR="0" wp14:anchorId="7698BCFD" wp14:editId="29B93363">
+            <wp:extent cx="2743200" cy="2743200"/>
+            <wp:effectExtent l="0" t="0" r="0" b="0"/>
+            <wp:docPr id="21" name="Picture 21" descr="A circuit board&#10;&#10;Description automatically generated"/>
+            <wp:cNvGraphicFramePr>
+              <a:graphicFrameLocks xmlns:a="http://schemas.openxmlformats.org/drawingml/2006/main" noChangeAspect="1"/>
+            </wp:cNvGraphicFramePr>
+            <a:graphic xmlns:a="http://schemas.openxmlformats.org/drawingml/2006/main">
+              <a:graphicData uri="http://schemas.openxmlformats.org/drawingml/2006/picture">
+                <pic:pic xmlns:pic="http://schemas.openxmlformats.org/drawingml/2006/picture">
+                  <pic:nvPicPr>
+                    <pic:cNvPr id="21" name="Picture 21" descr="A circuit board&#10;&#10;Description automatically generated"/>
+                    <pic:cNvPicPr/>
+                  </pic:nvPicPr>
+                  <pic:blipFill>
+                    <a:blip r:embed="rId26" cstate="print">
+                      <a:extLst>
+                        <a:ext uri="{28A0092B-C50C-407E-A947-70E740481C1C}">
+                          <a14:useLocalDpi xmlns:a14="http://schemas.microsoft.com/office/drawing/2010/main" val="0"/>
+                        </a:ext>
+                      </a:extLst>
+                    </a:blip>
+                    <a:stretch>
+                      <a:fillRect/>
+                    </a:stretch>
+                  </pic:blipFill>
+                  <pic:spPr>
+                    <a:xfrm rot="5400000">
+                      <a:off x="0" y="0"/>
+                      <a:ext cx="2749540" cy="2749540"/>
+                    </a:xfrm>
+                    <a:prstGeom prst="rect">
+                      <a:avLst/>
+                    </a:prstGeom>
+                  </pic:spPr>
+                </pic:pic>
+              </a:graphicData>
+            </a:graphic>
+          </wp:inline>
+        </w:drawing>
+      </w:r>
+    </w:p>
+    <w:p>
+      <w:pPr>
+        <w:jc w:val="center"/>
+        <w:rPr>
+          <w:sz w:val="28"/>
+          <w:szCs w:val="28"/>
+          <w:lang w:val="en-US"/>
+        </w:rPr>
+      </w:pPr>
+    </w:p>
+    <w:p>
+      <w:pPr>
+        <w:jc w:val="center"/>
+        <w:rPr>
+          <w:sz w:val="28"/>
+          <w:szCs w:val="28"/>
+          <w:lang w:val="en-US"/>
+        </w:rPr>
+      </w:pPr>
+    </w:p>
+    <w:p>
+      <w:pPr>
+        <w:pStyle w:val="ListParagraph"/>
+        <w:numPr>
+          <w:ilvl w:val="0"/>
+          <w:numId w:val="4"/>
+        </w:numPr>
+        <w:rPr>
+          <w:sz w:val="28"/>
+          <w:szCs w:val="28"/>
+          <w:lang w:val="en-US"/>
+        </w:rPr>
+      </w:pPr>
+      <w:r>
+        <w:rPr>
+          <w:sz w:val="28"/>
+          <w:szCs w:val="28"/>
+          <w:lang w:val="en-US"/>
+        </w:rPr>
+        <w:t xml:space="preserve">Attach the Arduino Uno to the DIN rail </w:t>
+      </w:r>
+      <w:r>
+        <w:rPr>
+          <w:sz w:val="28"/>
+          <w:szCs w:val="28"/>
+          <w:lang w:val="en-US"/>
+        </w:rPr>
+        <w:t>using</w:t>
+      </w:r>
+      <w:r>
+        <w:rPr>
+          <w:sz w:val="28"/>
+          <w:szCs w:val="28"/>
+          <w:lang w:val="en-US"/>
+        </w:rPr>
+        <w:t xml:space="preserve"> the Velcro tape. </w:t>
+      </w:r>
+    </w:p>
+    <w:p>
+      <w:pPr>
+        <w:rPr>
+          <w:sz w:val="28"/>
+          <w:szCs w:val="28"/>
+          <w:lang w:val="en-US"/>
+        </w:rPr>
+      </w:pPr>
+    </w:p>
+    <w:p>
+      <w:pPr>
+        <w:rPr>
+          <w:sz w:val="28"/>
+          <w:szCs w:val="28"/>
+          <w:lang w:val="en-US"/>
+        </w:rPr>
+      </w:pPr>
+    </w:p>
+    <w:p>
+      <w:pPr>
+        <w:jc w:val="center"/>
+        <w:rPr>
+          <w:sz w:val="28"/>
+          <w:szCs w:val="28"/>
+          <w:lang w:val="en-US"/>
+        </w:rPr>
+      </w:pPr>
+      <w:r>
+        <w:rPr>
+          <w:noProof/>
+          <w:sz w:val="28"/>
+          <w:szCs w:val="28"/>
+          <w:lang w:val="en-US"/>
+        </w:rPr>
+        <w:drawing>
+          <wp:inline distT="0" distB="0" distL="0" distR="0" wp14:anchorId="4FAEBF3A" wp14:editId="747E51E9">
+            <wp:extent cx="2833735" cy="2833735"/>
+            <wp:effectExtent l="0" t="0" r="0" b="0"/>
+            <wp:docPr id="22" name="Picture 22" descr="A picture containing indoor, green, sitting, small&#10;&#10;Description automatically generated"/>
+            <wp:cNvGraphicFramePr>
+              <a:graphicFrameLocks xmlns:a="http://schemas.openxmlformats.org/drawingml/2006/main" noChangeAspect="1"/>
+            </wp:cNvGraphicFramePr>
+            <a:graphic xmlns:a="http://schemas.openxmlformats.org/drawingml/2006/main">
+              <a:graphicData uri="http://schemas.openxmlformats.org/drawingml/2006/picture">
+                <pic:pic xmlns:pic="http://schemas.openxmlformats.org/drawingml/2006/picture">
+                  <pic:nvPicPr>
+                    <pic:cNvPr id="22" name="Picture 22" descr="A picture containing indoor, green, sitting, small&#10;&#10;Description automatically generated"/>
+                    <pic:cNvPicPr/>
+                  </pic:nvPicPr>
+                  <pic:blipFill>
+                    <a:blip r:embed="rId27" cstate="print">
+                      <a:extLst>
+                        <a:ext uri="{28A0092B-C50C-407E-A947-70E740481C1C}">
+                          <a14:useLocalDpi xmlns:a14="http://schemas.microsoft.com/office/drawing/2010/main" val="0"/>
+                        </a:ext>
+                      </a:extLst>
+                    </a:blip>
+                    <a:stretch>
+                      <a:fillRect/>
+                    </a:stretch>
+                  </pic:blipFill>
+                  <pic:spPr>
+                    <a:xfrm rot="5400000">
+                      <a:off x="0" y="0"/>
+                      <a:ext cx="2842883" cy="2842883"/>
+                    </a:xfrm>
+                    <a:prstGeom prst="rect">
+                      <a:avLst/>
+                    </a:prstGeom>
+                  </pic:spPr>
+                </pic:pic>
+              </a:graphicData>
+            </a:graphic>
+          </wp:inline>
+        </w:drawing>
+      </w:r>
+      <w:r>
+        <w:rPr>
+          <w:sz w:val="28"/>
+          <w:szCs w:val="28"/>
+          <w:lang w:val="en-US"/>
+        </w:rPr>
+        <w:t xml:space="preserve">     </w:t>
+      </w:r>
+      <w:r>
+        <w:rPr>
+          <w:noProof/>
+          <w:sz w:val="28"/>
+          <w:szCs w:val="28"/>
+          <w:lang w:val="en-US"/>
+        </w:rPr>
+        <w:drawing>
+          <wp:inline distT="0" distB="0" distL="0" distR="0" wp14:anchorId="3AE567EC" wp14:editId="7BC8BB8E">
+            <wp:extent cx="2842260" cy="2842260"/>
+            <wp:effectExtent l="0" t="0" r="2540" b="2540"/>
+            <wp:docPr id="23" name="Picture 23" descr="A picture containing toy, sitting&#10;&#10;Description automatically generated"/>
+            <wp:cNvGraphicFramePr>
+              <a:graphicFrameLocks xmlns:a="http://schemas.openxmlformats.org/drawingml/2006/main" noChangeAspect="1"/>
+            </wp:cNvGraphicFramePr>
+            <a:graphic xmlns:a="http://schemas.openxmlformats.org/drawingml/2006/main">
+              <a:graphicData uri="http://schemas.openxmlformats.org/drawingml/2006/picture">
+                <pic:pic xmlns:pic="http://schemas.openxmlformats.org/drawingml/2006/picture">
+                  <pic:nvPicPr>
+                    <pic:cNvPr id="23" name="Picture 23" descr="A picture containing toy, sitting&#10;&#10;Description automatically generated"/>
+                    <pic:cNvPicPr/>
+                  </pic:nvPicPr>
+                  <pic:blipFill>
+                    <a:blip r:embed="rId28" cstate="print">
+                      <a:extLst>
+                        <a:ext uri="{28A0092B-C50C-407E-A947-70E740481C1C}">
+                          <a14:useLocalDpi xmlns:a14="http://schemas.microsoft.com/office/drawing/2010/main" val="0"/>
+                        </a:ext>
+                      </a:extLst>
+                    </a:blip>
+                    <a:stretch>
+                      <a:fillRect/>
+                    </a:stretch>
+                  </pic:blipFill>
+                  <pic:spPr>
+                    <a:xfrm rot="5400000">
+                      <a:off x="0" y="0"/>
+                      <a:ext cx="2851860" cy="2851860"/>
+                    </a:xfrm>
+                    <a:prstGeom prst="rect">
+                      <a:avLst/>
+                    </a:prstGeom>
+                  </pic:spPr>
+                </pic:pic>
+              </a:graphicData>
+            </a:graphic>
+          </wp:inline>
+        </w:drawing>
+      </w:r>
+    </w:p>
+    <w:p>
+      <w:pPr>
+        <w:rPr>
+          <w:sz w:val="28"/>
+          <w:szCs w:val="28"/>
+          <w:lang w:val="en-US"/>
+        </w:rPr>
+      </w:pPr>
+    </w:p>
+    <w:p>
+      <w:pPr>
+        <w:rPr>
+          <w:sz w:val="28"/>
+          <w:szCs w:val="28"/>
+          <w:lang w:val="en-US"/>
+        </w:rPr>
+      </w:pPr>
+    </w:p>
+    <w:p>
+      <w:pPr>
+        <w:rPr>
+          <w:sz w:val="28"/>
+          <w:szCs w:val="28"/>
+          <w:lang w:val="en-US"/>
+        </w:rPr>
+      </w:pPr>
+    </w:p>
+    <w:p>
+      <w:pPr>
+        <w:pStyle w:val="ListParagraph"/>
+        <w:numPr>
+          <w:ilvl w:val="0"/>
+          <w:numId w:val="4"/>
+        </w:numPr>
+        <w:rPr>
+          <w:sz w:val="28"/>
+          <w:szCs w:val="28"/>
+          <w:lang w:val="en-US"/>
+        </w:rPr>
+      </w:pPr>
+      <w:r>
+        <w:rPr>
+          <w:sz w:val="28"/>
+          <w:szCs w:val="28"/>
+          <w:lang w:val="en-US"/>
+        </w:rPr>
+        <w:lastRenderedPageBreak/>
+        <w:t xml:space="preserve">Use the holes in the DIN rail to guide the soil moisture sensor wires up to the handle. </w:t>
+      </w:r>
+    </w:p>
+    <w:p>
+      <w:pPr>
+        <w:rPr>
+          <w:sz w:val="28"/>
+          <w:szCs w:val="28"/>
+          <w:lang w:val="en-US"/>
+        </w:rPr>
+      </w:pPr>
+    </w:p>
+    <w:p>
+      <w:pPr>
+        <w:jc w:val="center"/>
+        <w:rPr>
+          <w:sz w:val="28"/>
+          <w:szCs w:val="28"/>
+          <w:lang w:val="en-US"/>
+        </w:rPr>
+      </w:pPr>
+      <w:r>
+        <w:rPr>
+          <w:noProof/>
+          <w:sz w:val="28"/>
+          <w:szCs w:val="28"/>
+          <w:lang w:val="en-US"/>
+        </w:rPr>
+        <w:drawing>
+          <wp:inline distT="0" distB="0" distL="0" distR="0" wp14:anchorId="1A23D57A" wp14:editId="6A3BEFCB">
+            <wp:extent cx="3361784" cy="2521339"/>
+            <wp:effectExtent l="1270" t="0" r="5080" b="5080"/>
+            <wp:docPr id="24" name="Picture 24" descr="A picture containing indoor, sitting, table, small&#10;&#10;Description automatically generated"/>
+            <wp:cNvGraphicFramePr>
+              <a:graphicFrameLocks xmlns:a="http://schemas.openxmlformats.org/drawingml/2006/main" noChangeAspect="1"/>
+            </wp:cNvGraphicFramePr>
+            <a:graphic xmlns:a="http://schemas.openxmlformats.org/drawingml/2006/main">
+              <a:graphicData uri="http://schemas.openxmlformats.org/drawingml/2006/picture">
+                <pic:pic xmlns:pic="http://schemas.openxmlformats.org/drawingml/2006/picture">
+                  <pic:nvPicPr>
+                    <pic:cNvPr id="24" name="Picture 24" descr="A picture containing indoor, sitting, table, small&#10;&#10;Description automatically generated"/>
+                    <pic:cNvPicPr/>
+                  </pic:nvPicPr>
+                  <pic:blipFill>
+                    <a:blip r:embed="rId29" cstate="print">
+                      <a:extLst>
+                        <a:ext uri="{28A0092B-C50C-407E-A947-70E740481C1C}">
+                          <a14:useLocalDpi xmlns:a14="http://schemas.microsoft.com/office/drawing/2010/main" val="0"/>
+                        </a:ext>
+                      </a:extLst>
+                    </a:blip>
+                    <a:stretch>
+                      <a:fillRect/>
+                    </a:stretch>
+                  </pic:blipFill>
+                  <pic:spPr>
+                    <a:xfrm rot="5400000">
+                      <a:off x="0" y="0"/>
+                      <a:ext cx="3405583" cy="2554188"/>
+                    </a:xfrm>
+                    <a:prstGeom prst="rect">
+                      <a:avLst/>
+                    </a:prstGeom>
+                  </pic:spPr>
+                </pic:pic>
+              </a:graphicData>
+            </a:graphic>
+          </wp:inline>
+        </w:drawing>
+      </w:r>
+      <w:r>
+        <w:rPr>
+          <w:sz w:val="28"/>
+          <w:szCs w:val="28"/>
+          <w:lang w:val="en-US"/>
+        </w:rPr>
+        <w:t xml:space="preserve">  </w:t>
+      </w:r>
+      <w:r>
+        <w:rPr>
+          <w:sz w:val="28"/>
+          <w:szCs w:val="28"/>
+          <w:lang w:val="en-US"/>
+        </w:rPr>
+        <w:t xml:space="preserve"> </w:t>
+      </w:r>
+      <w:r>
+        <w:rPr>
+          <w:sz w:val="28"/>
+          <w:szCs w:val="28"/>
+          <w:lang w:val="en-US"/>
+        </w:rPr>
+        <w:t xml:space="preserve">  </w:t>
+      </w:r>
+      <w:r>
+        <w:rPr>
+          <w:noProof/>
+          <w:sz w:val="28"/>
+          <w:szCs w:val="28"/>
+          <w:lang w:val="en-US"/>
+        </w:rPr>
+        <w:drawing>
+          <wp:inline distT="0" distB="0" distL="0" distR="0" wp14:anchorId="69B3BD32" wp14:editId="27E69A8B">
+            <wp:extent cx="3352520" cy="2514390"/>
+            <wp:effectExtent l="0" t="0" r="635" b="635"/>
+            <wp:docPr id="25" name="Picture 25" descr="A picture containing sitting, table, desk, computer&#10;&#10;Description automatically generated"/>
+            <wp:cNvGraphicFramePr>
+              <a:graphicFrameLocks xmlns:a="http://schemas.openxmlformats.org/drawingml/2006/main" noChangeAspect="1"/>
+            </wp:cNvGraphicFramePr>
+            <a:graphic xmlns:a="http://schemas.openxmlformats.org/drawingml/2006/main">
+              <a:graphicData uri="http://schemas.openxmlformats.org/drawingml/2006/picture">
+                <pic:pic xmlns:pic="http://schemas.openxmlformats.org/drawingml/2006/picture">
+                  <pic:nvPicPr>
+                    <pic:cNvPr id="25" name="Picture 25" descr="A picture containing sitting, table, desk, computer&#10;&#10;Description automatically generated"/>
+                    <pic:cNvPicPr/>
+                  </pic:nvPicPr>
+                  <pic:blipFill>
+                    <a:blip r:embed="rId30" cstate="print">
+                      <a:extLst>
+                        <a:ext uri="{28A0092B-C50C-407E-A947-70E740481C1C}">
+                          <a14:useLocalDpi xmlns:a14="http://schemas.microsoft.com/office/drawing/2010/main" val="0"/>
+                        </a:ext>
+                      </a:extLst>
+                    </a:blip>
+                    <a:stretch>
+                      <a:fillRect/>
+                    </a:stretch>
+                  </pic:blipFill>
+                  <pic:spPr>
+                    <a:xfrm rot="5400000">
+                      <a:off x="0" y="0"/>
+                      <a:ext cx="3380959" cy="2535720"/>
+                    </a:xfrm>
+                    <a:prstGeom prst="rect">
+                      <a:avLst/>
+                    </a:prstGeom>
+                  </pic:spPr>
+                </pic:pic>
+              </a:graphicData>
+            </a:graphic>
+          </wp:inline>
+        </w:drawing>
+      </w:r>
+    </w:p>
+    <w:p>
+      <w:pPr>
+        <w:jc w:val="center"/>
+        <w:rPr>
+          <w:sz w:val="28"/>
+          <w:szCs w:val="28"/>
+          <w:lang w:val="en-US"/>
+        </w:rPr>
+      </w:pPr>
+    </w:p>
+    <w:p>
+      <w:pPr>
+        <w:jc w:val="center"/>
+        <w:rPr>
+          <w:sz w:val="28"/>
+          <w:szCs w:val="28"/>
+          <w:lang w:val="en-US"/>
+        </w:rPr>
+      </w:pPr>
+    </w:p>
+    <w:p>
+      <w:pPr>
+        <w:pStyle w:val="ListParagraph"/>
+        <w:numPr>
+          <w:ilvl w:val="0"/>
+          <w:numId w:val="4"/>
+        </w:numPr>
+        <w:rPr>
+          <w:sz w:val="28"/>
+          <w:szCs w:val="28"/>
+          <w:lang w:val="en-US"/>
+        </w:rPr>
+      </w:pPr>
+      <w:r>
+        <w:rPr>
+          <w:sz w:val="28"/>
+          <w:szCs w:val="28"/>
+          <w:lang w:val="en-US"/>
+        </w:rPr>
+        <w:t>Co</w:t>
+      </w:r>
+      <w:r>
+        <w:rPr>
+          <w:sz w:val="28"/>
+          <w:szCs w:val="28"/>
+          <w:lang w:val="en-US"/>
+        </w:rPr>
+        <w:t>n</w:t>
+      </w:r>
+      <w:r>
+        <w:rPr>
+          <w:sz w:val="28"/>
+          <w:szCs w:val="28"/>
+          <w:lang w:val="en-US"/>
+        </w:rPr>
+        <w:t>n</w:t>
+      </w:r>
+      <w:r>
+        <w:rPr>
+          <w:sz w:val="28"/>
+          <w:szCs w:val="28"/>
+          <w:lang w:val="en-US"/>
+        </w:rPr>
+        <w:t>ect the soil moisture sensor to the Arduino Uno as follows:</w:t>
+      </w:r>
+    </w:p>
+    <w:p>
+      <w:pPr>
+        <w:rPr>
+          <w:sz w:val="28"/>
+          <w:szCs w:val="28"/>
+          <w:lang w:val="en-US"/>
+        </w:rPr>
+      </w:pPr>
+    </w:p>
+    <w:p>
+      <w:pPr>
         <w:rPr>
           <w:sz w:val="28"/>
           <w:szCs w:val="28"/>
@@ -902,7 +2453,7 @@
                     <pic:cNvPicPr/>
                   </pic:nvPicPr>
                   <pic:blipFill>
-                    <a:blip r:embed="rId13">
+                    <a:blip r:embed="rId31">
                       <a:extLst>
                         <a:ext uri="{28A0092B-C50C-407E-A947-70E740481C1C}">
                           <a14:useLocalDpi xmlns:a14="http://schemas.microsoft.com/office/drawing/2010/main" val="0"/>
@@ -1111,232 +2662,28 @@
     <w:p>
       <w:pPr>
         <w:rPr>
-          <w:sz w:val="28"/>
-          <w:szCs w:val="28"/>
-          <w:lang w:val="en-US"/>
-        </w:rPr>
-      </w:pPr>
-    </w:p>
-    <w:p>
-      <w:pPr>
-        <w:rPr>
-          <w:sz w:val="28"/>
-          <w:szCs w:val="28"/>
-          <w:lang w:val="en-US"/>
-        </w:rPr>
-      </w:pPr>
-      <w:r>
-        <w:rPr>
-          <w:b/>
-          <w:bCs/>
-          <w:sz w:val="28"/>
-          <w:szCs w:val="28"/>
-          <w:lang w:val="en-US"/>
-        </w:rPr>
-        <w:t>Note:</w:t>
-      </w:r>
-      <w:r>
-        <w:rPr>
-          <w:sz w:val="28"/>
-          <w:szCs w:val="28"/>
-          <w:lang w:val="en-US"/>
-        </w:rPr>
-        <w:t xml:space="preserve"> if the sensor cables will not directly plug into the Arduino - use the jumper wire cables (x3) to extend the wires from the moisture sensor so that the sensor can connect to the Arduino ports.</w:t>
-      </w:r>
-    </w:p>
-    <w:p>
-      <w:pPr>
-        <w:rPr>
-          <w:sz w:val="28"/>
-          <w:szCs w:val="28"/>
-          <w:lang w:val="en-US"/>
-        </w:rPr>
-      </w:pPr>
-    </w:p>
-    <w:p>
-      <w:pPr>
-        <w:pStyle w:val="ListParagraph"/>
-        <w:numPr>
-          <w:ilvl w:val="0"/>
-          <w:numId w:val="2"/>
-        </w:numPr>
-        <w:rPr>
-          <w:sz w:val="28"/>
-          <w:szCs w:val="28"/>
-          <w:lang w:val="en-US"/>
-        </w:rPr>
-      </w:pPr>
-      <w:r>
-        <w:rPr>
-          <w:sz w:val="28"/>
-          <w:szCs w:val="28"/>
-          <w:lang w:val="en-US"/>
-        </w:rPr>
-        <w:t xml:space="preserve">Carefully tape the soil moisture sensor and the Arduino to the ruler stick using electrical tape. Be sure to not cover the portion of the moisture sensor that must be touching the soil. </w:t>
-      </w:r>
-    </w:p>
-    <w:p>
-      <w:pPr>
-        <w:pStyle w:val="ListParagraph"/>
-        <w:rPr>
-          <w:sz w:val="28"/>
-          <w:szCs w:val="28"/>
-          <w:lang w:val="en-US"/>
-        </w:rPr>
-      </w:pPr>
-    </w:p>
-    <w:p>
-      <w:pPr>
-        <w:pStyle w:val="ListParagraph"/>
-        <w:rPr>
-          <w:sz w:val="28"/>
-          <w:szCs w:val="28"/>
-          <w:lang w:val="en-US"/>
-        </w:rPr>
-      </w:pPr>
-      <w:r>
-        <w:rPr>
-          <w:b/>
-          <w:bCs/>
-          <w:sz w:val="28"/>
-          <w:szCs w:val="28"/>
-          <w:lang w:val="en-US"/>
-        </w:rPr>
-        <w:t>Note:</w:t>
-      </w:r>
-      <w:r>
-        <w:rPr>
-          <w:sz w:val="28"/>
-          <w:szCs w:val="28"/>
-          <w:lang w:val="en-US"/>
-        </w:rPr>
-        <w:t xml:space="preserve"> It is recommended you also use the electrical tape to cover as much of the wires</w:t>
-      </w:r>
-      <w:r>
-        <w:rPr>
-          <w:sz w:val="28"/>
-          <w:szCs w:val="28"/>
-          <w:lang w:val="en-US"/>
-        </w:rPr>
-        <w:t>/</w:t>
-      </w:r>
-      <w:r>
-        <w:rPr>
-          <w:sz w:val="28"/>
-          <w:szCs w:val="28"/>
-          <w:lang w:val="en-US"/>
-        </w:rPr>
-        <w:t>connections as possible to minimize the risk of water damage/exposure.</w:t>
-      </w:r>
-    </w:p>
-    <w:p>
-      <w:pPr>
-        <w:pStyle w:val="ListParagraph"/>
-        <w:rPr>
-          <w:sz w:val="28"/>
-          <w:szCs w:val="28"/>
-          <w:lang w:val="en-US"/>
-        </w:rPr>
-      </w:pPr>
-    </w:p>
-    <w:p>
-      <w:pPr>
-        <w:pStyle w:val="ListParagraph"/>
-        <w:rPr>
-          <w:sz w:val="28"/>
-          <w:szCs w:val="28"/>
-          <w:lang w:val="en-US"/>
-        </w:rPr>
-      </w:pPr>
-    </w:p>
-    <w:p>
-      <w:pPr>
-        <w:pStyle w:val="ListParagraph"/>
-        <w:rPr>
-          <w:sz w:val="28"/>
-          <w:szCs w:val="28"/>
-          <w:lang w:val="en-US"/>
-        </w:rPr>
-      </w:pPr>
-    </w:p>
-    <w:p>
-      <w:pPr>
-        <w:pStyle w:val="ListParagraph"/>
-        <w:rPr>
-          <w:sz w:val="28"/>
-          <w:szCs w:val="28"/>
-          <w:lang w:val="en-US"/>
-        </w:rPr>
-      </w:pPr>
-    </w:p>
-    <w:p>
-      <w:pPr>
-        <w:pStyle w:val="ListParagraph"/>
-        <w:rPr>
-          <w:sz w:val="28"/>
-          <w:szCs w:val="28"/>
-          <w:lang w:val="en-US"/>
-        </w:rPr>
-      </w:pPr>
-    </w:p>
-    <w:p>
-      <w:pPr>
-        <w:pStyle w:val="ListParagraph"/>
-        <w:rPr>
-          <w:sz w:val="28"/>
-          <w:szCs w:val="28"/>
-          <w:lang w:val="en-US"/>
-        </w:rPr>
-      </w:pPr>
-    </w:p>
-    <w:p>
-      <w:pPr>
-        <w:rPr>
-          <w:sz w:val="28"/>
-          <w:szCs w:val="28"/>
-          <w:lang w:val="en-US"/>
-        </w:rPr>
-      </w:pPr>
-      <w:r>
-        <w:rPr>
+          <w:b/>
+          <w:bCs/>
+          <w:sz w:val="28"/>
+          <w:szCs w:val="28"/>
+          <w:lang w:val="en-US"/>
+        </w:rPr>
+      </w:pPr>
+      <w:r>
+        <w:rPr>
+          <w:b/>
+          <w:bCs/>
+          <w:noProof/>
           <w:sz w:val="28"/>
           <w:szCs w:val="28"/>
           <w:lang w:val="en-US"/>
         </w:rPr>
         <w:lastRenderedPageBreak/>
-        <w:t>The built soil moisture sensor stick should look something like this:</w:t>
-      </w:r>
-    </w:p>
-    <w:p>
-      <w:pPr>
-        <w:rPr>
-          <w:sz w:val="28"/>
-          <w:szCs w:val="28"/>
-          <w:lang w:val="en-US"/>
-        </w:rPr>
-      </w:pPr>
-    </w:p>
-    <w:p>
-      <w:pPr>
-        <w:jc w:val="center"/>
-        <w:rPr>
-          <w:rFonts w:ascii="Times New Roman" w:eastAsia="Times New Roman" w:hAnsi="Times New Roman" w:cs="Times New Roman"/>
-          <w:b/>
-          <w:bCs/>
-        </w:rPr>
-      </w:pPr>
-      <w:r>
-        <w:rPr>
-          <w:rFonts w:ascii="Times New Roman" w:eastAsia="Times New Roman" w:hAnsi="Times New Roman" w:cs="Times New Roman"/>
-          <w:b/>
-          <w:bCs/>
-          <w:noProof/>
-        </w:rPr>
         <w:drawing>
-          <wp:inline distT="0" distB="0" distL="0" distR="0" wp14:anchorId="25D4BFF0" wp14:editId="02BA89CE">
-            <wp:extent cx="5943600" cy="4457065"/>
-            <wp:effectExtent l="0" t="0" r="0" b="635"/>
-            <wp:docPr id="1" name="Picture 1" descr="A picture containing indoor, sitting, table, small&#10;&#10;Description automatically generated"/>
+          <wp:inline distT="0" distB="0" distL="0" distR="0" wp14:anchorId="572462FA" wp14:editId="434B10A9">
+            <wp:extent cx="5943600" cy="5943600"/>
+            <wp:effectExtent l="0" t="0" r="0" b="0"/>
+            <wp:docPr id="26" name="Picture 26" descr="A picture containing indoor, table, sitting, small&#10;&#10;Description automatically generated"/>
             <wp:cNvGraphicFramePr>
               <a:graphicFrameLocks xmlns:a="http://schemas.openxmlformats.org/drawingml/2006/main" noChangeAspect="1"/>
             </wp:cNvGraphicFramePr>
@@ -1344,11 +2691,590 @@
               <a:graphicData uri="http://schemas.openxmlformats.org/drawingml/2006/picture">
                 <pic:pic xmlns:pic="http://schemas.openxmlformats.org/drawingml/2006/picture">
                   <pic:nvPicPr>
-                    <pic:cNvPr id="1" name="IMG_0957.jpg"/>
+                    <pic:cNvPr id="26" name="Picture 26" descr="A picture containing indoor, table, sitting, small&#10;&#10;Description automatically generated"/>
                     <pic:cNvPicPr/>
                   </pic:nvPicPr>
                   <pic:blipFill>
-                    <a:blip r:embed="rId14" cstate="print">
+                    <a:blip r:embed="rId32" cstate="print">
+                      <a:extLst>
+                        <a:ext uri="{28A0092B-C50C-407E-A947-70E740481C1C}">
+                          <a14:useLocalDpi xmlns:a14="http://schemas.microsoft.com/office/drawing/2010/main" val="0"/>
+                        </a:ext>
+                      </a:extLst>
+                    </a:blip>
+                    <a:stretch>
+                      <a:fillRect/>
+                    </a:stretch>
+                  </pic:blipFill>
+                  <pic:spPr>
+                    <a:xfrm rot="5400000">
+                      <a:off x="0" y="0"/>
+                      <a:ext cx="5943600" cy="5943600"/>
+                    </a:xfrm>
+                    <a:prstGeom prst="rect">
+                      <a:avLst/>
+                    </a:prstGeom>
+                  </pic:spPr>
+                </pic:pic>
+              </a:graphicData>
+            </a:graphic>
+          </wp:inline>
+        </w:drawing>
+      </w:r>
+    </w:p>
+    <w:p>
+      <w:pPr>
+        <w:rPr>
+          <w:b/>
+          <w:bCs/>
+          <w:sz w:val="28"/>
+          <w:szCs w:val="28"/>
+          <w:lang w:val="en-US"/>
+        </w:rPr>
+      </w:pPr>
+    </w:p>
+    <w:p>
+      <w:pPr>
+        <w:rPr>
+          <w:b/>
+          <w:bCs/>
+          <w:sz w:val="28"/>
+          <w:szCs w:val="28"/>
+          <w:lang w:val="en-US"/>
+        </w:rPr>
+      </w:pPr>
+    </w:p>
+    <w:p>
+      <w:pPr>
+        <w:rPr>
+          <w:sz w:val="28"/>
+          <w:szCs w:val="28"/>
+          <w:lang w:val="en-US"/>
+        </w:rPr>
+      </w:pPr>
+      <w:r>
+        <w:rPr>
+          <w:b/>
+          <w:bCs/>
+          <w:sz w:val="28"/>
+          <w:szCs w:val="28"/>
+          <w:lang w:val="en-US"/>
+        </w:rPr>
+        <w:t>Note:</w:t>
+      </w:r>
+      <w:r>
+        <w:rPr>
+          <w:sz w:val="28"/>
+          <w:szCs w:val="28"/>
+          <w:lang w:val="en-US"/>
+        </w:rPr>
+        <w:t xml:space="preserve"> if the sensor cables will not directly plug into the Arduino</w:t>
+      </w:r>
+      <w:r>
+        <w:rPr>
+          <w:sz w:val="28"/>
+          <w:szCs w:val="28"/>
+          <w:lang w:val="en-US"/>
+        </w:rPr>
+        <w:t xml:space="preserve"> Uno ports</w:t>
+      </w:r>
+      <w:r>
+        <w:rPr>
+          <w:sz w:val="28"/>
+          <w:szCs w:val="28"/>
+          <w:lang w:val="en-US"/>
+        </w:rPr>
+        <w:t xml:space="preserve"> - use the jumper wire cables to extend the wires from the moisture sensor so that the sensor can connect to the Arduino</w:t>
+      </w:r>
+      <w:r>
+        <w:rPr>
+          <w:sz w:val="28"/>
+          <w:szCs w:val="28"/>
+          <w:lang w:val="en-US"/>
+        </w:rPr>
+        <w:t xml:space="preserve"> Uno</w:t>
+      </w:r>
+      <w:r>
+        <w:rPr>
+          <w:sz w:val="28"/>
+          <w:szCs w:val="28"/>
+          <w:lang w:val="en-US"/>
+        </w:rPr>
+        <w:t>.</w:t>
+      </w:r>
+      <w:r>
+        <w:rPr>
+          <w:sz w:val="28"/>
+          <w:szCs w:val="28"/>
+          <w:lang w:val="en-US"/>
+        </w:rPr>
+        <w:t xml:space="preserve"> If you are using a long aluminum DIN rail, attach multiple jumper wire cables in series to extend the wires from the soil moisture sensor up to the Arduino Uno ports.</w:t>
+      </w:r>
+    </w:p>
+    <w:p>
+      <w:pPr>
+        <w:rPr>
+          <w:sz w:val="28"/>
+          <w:szCs w:val="28"/>
+          <w:lang w:val="en-US"/>
+        </w:rPr>
+      </w:pPr>
+    </w:p>
+    <w:p>
+      <w:pPr>
+        <w:rPr>
+          <w:sz w:val="28"/>
+          <w:szCs w:val="28"/>
+          <w:lang w:val="en-US"/>
+        </w:rPr>
+      </w:pPr>
+    </w:p>
+    <w:p>
+      <w:pPr>
+        <w:rPr>
+          <w:sz w:val="28"/>
+          <w:szCs w:val="28"/>
+          <w:lang w:val="en-US"/>
+        </w:rPr>
+      </w:pPr>
+    </w:p>
+    <w:p>
+      <w:pPr>
+        <w:pStyle w:val="ListParagraph"/>
+        <w:numPr>
+          <w:ilvl w:val="0"/>
+          <w:numId w:val="4"/>
+        </w:numPr>
+        <w:rPr>
+          <w:sz w:val="28"/>
+          <w:szCs w:val="28"/>
+          <w:lang w:val="en-US"/>
+        </w:rPr>
+      </w:pPr>
+      <w:r>
+        <w:rPr>
+          <w:sz w:val="28"/>
+          <w:szCs w:val="28"/>
+          <w:lang w:val="en-US"/>
+        </w:rPr>
+        <w:lastRenderedPageBreak/>
+        <w:t>Use electrical tape to seal connections between wires. It’s recommended that you try and cover as much wiring</w:t>
+      </w:r>
+      <w:r>
+        <w:rPr>
+          <w:sz w:val="28"/>
+          <w:szCs w:val="28"/>
+          <w:lang w:val="en-US"/>
+        </w:rPr>
+        <w:t xml:space="preserve"> and exposed ports</w:t>
+      </w:r>
+      <w:r>
+        <w:rPr>
+          <w:sz w:val="28"/>
+          <w:szCs w:val="28"/>
+          <w:lang w:val="en-US"/>
+        </w:rPr>
+        <w:t xml:space="preserve"> as possible with electrical tape to improve the sensors durability and water resistance.</w:t>
+      </w:r>
+    </w:p>
+    <w:p>
+      <w:pPr>
+        <w:rPr>
+          <w:sz w:val="28"/>
+          <w:szCs w:val="28"/>
+          <w:lang w:val="en-US"/>
+        </w:rPr>
+      </w:pPr>
+    </w:p>
+    <w:p>
+      <w:pPr>
+        <w:rPr>
+          <w:sz w:val="28"/>
+          <w:szCs w:val="28"/>
+          <w:lang w:val="en-US"/>
+        </w:rPr>
+      </w:pPr>
+    </w:p>
+    <w:p>
+      <w:pPr>
+        <w:jc w:val="center"/>
+        <w:rPr>
+          <w:sz w:val="28"/>
+          <w:szCs w:val="28"/>
+          <w:lang w:val="en-US"/>
+        </w:rPr>
+      </w:pPr>
+      <w:r>
+        <w:rPr>
+          <w:noProof/>
+          <w:sz w:val="28"/>
+          <w:szCs w:val="28"/>
+          <w:lang w:val="en-US"/>
+        </w:rPr>
+        <w:drawing>
+          <wp:inline distT="0" distB="0" distL="0" distR="0" wp14:anchorId="400224E2" wp14:editId="185474D9">
+            <wp:extent cx="1901227" cy="1901227"/>
+            <wp:effectExtent l="0" t="0" r="3810" b="3810"/>
+            <wp:docPr id="27" name="Picture 27" descr="A circuit board&#10;&#10;Description automatically generated"/>
+            <wp:cNvGraphicFramePr>
+              <a:graphicFrameLocks xmlns:a="http://schemas.openxmlformats.org/drawingml/2006/main" noChangeAspect="1"/>
+            </wp:cNvGraphicFramePr>
+            <a:graphic xmlns:a="http://schemas.openxmlformats.org/drawingml/2006/main">
+              <a:graphicData uri="http://schemas.openxmlformats.org/drawingml/2006/picture">
+                <pic:pic xmlns:pic="http://schemas.openxmlformats.org/drawingml/2006/picture">
+                  <pic:nvPicPr>
+                    <pic:cNvPr id="27" name="Picture 27" descr="A circuit board&#10;&#10;Description automatically generated"/>
+                    <pic:cNvPicPr/>
+                  </pic:nvPicPr>
+                  <pic:blipFill>
+                    <a:blip r:embed="rId33" cstate="print">
+                      <a:extLst>
+                        <a:ext uri="{28A0092B-C50C-407E-A947-70E740481C1C}">
+                          <a14:useLocalDpi xmlns:a14="http://schemas.microsoft.com/office/drawing/2010/main" val="0"/>
+                        </a:ext>
+                      </a:extLst>
+                    </a:blip>
+                    <a:stretch>
+                      <a:fillRect/>
+                    </a:stretch>
+                  </pic:blipFill>
+                  <pic:spPr>
+                    <a:xfrm rot="5400000">
+                      <a:off x="0" y="0"/>
+                      <a:ext cx="1908598" cy="1908598"/>
+                    </a:xfrm>
+                    <a:prstGeom prst="rect">
+                      <a:avLst/>
+                    </a:prstGeom>
+                  </pic:spPr>
+                </pic:pic>
+              </a:graphicData>
+            </a:graphic>
+          </wp:inline>
+        </w:drawing>
+      </w:r>
+      <w:r>
+        <w:rPr>
+          <w:sz w:val="28"/>
+          <w:szCs w:val="28"/>
+          <w:lang w:val="en-US"/>
+        </w:rPr>
+        <w:t xml:space="preserve">  </w:t>
+      </w:r>
+      <w:r>
+        <w:rPr>
+          <w:noProof/>
+          <w:sz w:val="28"/>
+          <w:szCs w:val="28"/>
+          <w:lang w:val="en-US"/>
+        </w:rPr>
+        <w:drawing>
+          <wp:inline distT="0" distB="0" distL="0" distR="0" wp14:anchorId="13F18F1D" wp14:editId="0DE312DF">
+            <wp:extent cx="1900788" cy="1900788"/>
+            <wp:effectExtent l="0" t="0" r="4445" b="4445"/>
+            <wp:docPr id="28" name="Picture 28" descr="A close up of electronics&#10;&#10;Description automatically generated"/>
+            <wp:cNvGraphicFramePr>
+              <a:graphicFrameLocks xmlns:a="http://schemas.openxmlformats.org/drawingml/2006/main" noChangeAspect="1"/>
+            </wp:cNvGraphicFramePr>
+            <a:graphic xmlns:a="http://schemas.openxmlformats.org/drawingml/2006/main">
+              <a:graphicData uri="http://schemas.openxmlformats.org/drawingml/2006/picture">
+                <pic:pic xmlns:pic="http://schemas.openxmlformats.org/drawingml/2006/picture">
+                  <pic:nvPicPr>
+                    <pic:cNvPr id="28" name="Picture 28" descr="A close up of electronics&#10;&#10;Description automatically generated"/>
+                    <pic:cNvPicPr/>
+                  </pic:nvPicPr>
+                  <pic:blipFill>
+                    <a:blip r:embed="rId34" cstate="print">
+                      <a:extLst>
+                        <a:ext uri="{28A0092B-C50C-407E-A947-70E740481C1C}">
+                          <a14:useLocalDpi xmlns:a14="http://schemas.microsoft.com/office/drawing/2010/main" val="0"/>
+                        </a:ext>
+                      </a:extLst>
+                    </a:blip>
+                    <a:stretch>
+                      <a:fillRect/>
+                    </a:stretch>
+                  </pic:blipFill>
+                  <pic:spPr>
+                    <a:xfrm rot="5400000">
+                      <a:off x="0" y="0"/>
+                      <a:ext cx="1913840" cy="1913840"/>
+                    </a:xfrm>
+                    <a:prstGeom prst="rect">
+                      <a:avLst/>
+                    </a:prstGeom>
+                  </pic:spPr>
+                </pic:pic>
+              </a:graphicData>
+            </a:graphic>
+          </wp:inline>
+        </w:drawing>
+      </w:r>
+      <w:r>
+        <w:rPr>
+          <w:sz w:val="28"/>
+          <w:szCs w:val="28"/>
+          <w:lang w:val="en-US"/>
+        </w:rPr>
+        <w:t xml:space="preserve">  </w:t>
+      </w:r>
+      <w:r>
+        <w:rPr>
+          <w:noProof/>
+          <w:sz w:val="28"/>
+          <w:szCs w:val="28"/>
+          <w:lang w:val="en-US"/>
+        </w:rPr>
+        <w:drawing>
+          <wp:inline distT="0" distB="0" distL="0" distR="0" wp14:anchorId="0925C202" wp14:editId="27B84839">
+            <wp:extent cx="1909961" cy="1909961"/>
+            <wp:effectExtent l="0" t="0" r="0" b="0"/>
+            <wp:docPr id="29" name="Picture 29" descr="A picture containing indoor, sitting, table, small&#10;&#10;Description automatically generated"/>
+            <wp:cNvGraphicFramePr>
+              <a:graphicFrameLocks xmlns:a="http://schemas.openxmlformats.org/drawingml/2006/main" noChangeAspect="1"/>
+            </wp:cNvGraphicFramePr>
+            <a:graphic xmlns:a="http://schemas.openxmlformats.org/drawingml/2006/main">
+              <a:graphicData uri="http://schemas.openxmlformats.org/drawingml/2006/picture">
+                <pic:pic xmlns:pic="http://schemas.openxmlformats.org/drawingml/2006/picture">
+                  <pic:nvPicPr>
+                    <pic:cNvPr id="29" name="Picture 29" descr="A picture containing indoor, sitting, table, small&#10;&#10;Description automatically generated"/>
+                    <pic:cNvPicPr/>
+                  </pic:nvPicPr>
+                  <pic:blipFill>
+                    <a:blip r:embed="rId35" cstate="print">
+                      <a:extLst>
+                        <a:ext uri="{28A0092B-C50C-407E-A947-70E740481C1C}">
+                          <a14:useLocalDpi xmlns:a14="http://schemas.microsoft.com/office/drawing/2010/main" val="0"/>
+                        </a:ext>
+                      </a:extLst>
+                    </a:blip>
+                    <a:stretch>
+                      <a:fillRect/>
+                    </a:stretch>
+                  </pic:blipFill>
+                  <pic:spPr>
+                    <a:xfrm rot="5400000">
+                      <a:off x="0" y="0"/>
+                      <a:ext cx="1923903" cy="1923903"/>
+                    </a:xfrm>
+                    <a:prstGeom prst="rect">
+                      <a:avLst/>
+                    </a:prstGeom>
+                  </pic:spPr>
+                </pic:pic>
+              </a:graphicData>
+            </a:graphic>
+          </wp:inline>
+        </w:drawing>
+      </w:r>
+    </w:p>
+    <w:p>
+      <w:pPr>
+        <w:rPr>
+          <w:sz w:val="28"/>
+          <w:szCs w:val="28"/>
+          <w:lang w:val="en-US"/>
+        </w:rPr>
+      </w:pPr>
+    </w:p>
+    <w:p>
+      <w:pPr>
+        <w:rPr>
+          <w:sz w:val="28"/>
+          <w:szCs w:val="28"/>
+          <w:lang w:val="en-US"/>
+        </w:rPr>
+      </w:pPr>
+    </w:p>
+    <w:p>
+      <w:pPr>
+        <w:pStyle w:val="ListParagraph"/>
+        <w:numPr>
+          <w:ilvl w:val="0"/>
+          <w:numId w:val="4"/>
+        </w:numPr>
+        <w:rPr>
+          <w:sz w:val="28"/>
+          <w:szCs w:val="28"/>
+          <w:lang w:val="en-US"/>
+        </w:rPr>
+      </w:pPr>
+      <w:r>
+        <w:rPr>
+          <w:sz w:val="28"/>
+          <w:szCs w:val="28"/>
+          <w:lang w:val="en-US"/>
+        </w:rPr>
+        <w:t xml:space="preserve"> The completed soil moisture sensor stick should look something like this: </w:t>
+      </w:r>
+    </w:p>
+    <w:p>
+      <w:pPr>
+        <w:rPr>
+          <w:sz w:val="28"/>
+          <w:szCs w:val="28"/>
+          <w:lang w:val="en-US"/>
+        </w:rPr>
+      </w:pPr>
+    </w:p>
+    <w:p>
+      <w:pPr>
+        <w:jc w:val="center"/>
+        <w:rPr>
+          <w:sz w:val="28"/>
+          <w:szCs w:val="28"/>
+          <w:lang w:val="en-US"/>
+        </w:rPr>
+      </w:pPr>
+      <w:r>
+        <w:rPr>
+          <w:noProof/>
+          <w:sz w:val="28"/>
+          <w:szCs w:val="28"/>
+          <w:lang w:val="en-US"/>
+        </w:rPr>
+        <w:drawing>
+          <wp:inline distT="0" distB="0" distL="0" distR="0" wp14:anchorId="1CAA03B7" wp14:editId="2A31FD8F">
+            <wp:extent cx="2607910" cy="1955932"/>
+            <wp:effectExtent l="0" t="4445" r="4445" b="4445"/>
+            <wp:docPr id="30" name="Picture 30" descr="A picture containing indoor, table, sitting, small&#10;&#10;Description automatically generated"/>
+            <wp:cNvGraphicFramePr>
+              <a:graphicFrameLocks xmlns:a="http://schemas.openxmlformats.org/drawingml/2006/main" noChangeAspect="1"/>
+            </wp:cNvGraphicFramePr>
+            <a:graphic xmlns:a="http://schemas.openxmlformats.org/drawingml/2006/main">
+              <a:graphicData uri="http://schemas.openxmlformats.org/drawingml/2006/picture">
+                <pic:pic xmlns:pic="http://schemas.openxmlformats.org/drawingml/2006/picture">
+                  <pic:nvPicPr>
+                    <pic:cNvPr id="30" name="Picture 30" descr="A picture containing indoor, table, sitting, small&#10;&#10;Description automatically generated"/>
+                    <pic:cNvPicPr/>
+                  </pic:nvPicPr>
+                  <pic:blipFill>
+                    <a:blip r:embed="rId36" cstate="print">
+                      <a:extLst>
+                        <a:ext uri="{28A0092B-C50C-407E-A947-70E740481C1C}">
+                          <a14:useLocalDpi xmlns:a14="http://schemas.microsoft.com/office/drawing/2010/main" val="0"/>
+                        </a:ext>
+                      </a:extLst>
+                    </a:blip>
+                    <a:stretch>
+                      <a:fillRect/>
+                    </a:stretch>
+                  </pic:blipFill>
+                  <pic:spPr>
+                    <a:xfrm rot="5400000">
+                      <a:off x="0" y="0"/>
+                      <a:ext cx="2645074" cy="1983805"/>
+                    </a:xfrm>
+                    <a:prstGeom prst="rect">
+                      <a:avLst/>
+                    </a:prstGeom>
+                  </pic:spPr>
+                </pic:pic>
+              </a:graphicData>
+            </a:graphic>
+          </wp:inline>
+        </w:drawing>
+      </w:r>
+      <w:r>
+        <w:rPr>
+          <w:sz w:val="28"/>
+          <w:szCs w:val="28"/>
+          <w:lang w:val="en-US"/>
+        </w:rPr>
+        <w:t xml:space="preserve">        </w:t>
+      </w:r>
+      <w:r>
+        <w:rPr>
+          <w:noProof/>
+          <w:sz w:val="28"/>
+          <w:szCs w:val="28"/>
+          <w:lang w:val="en-US"/>
+        </w:rPr>
+        <w:drawing>
+          <wp:inline distT="0" distB="0" distL="0" distR="0" wp14:anchorId="634DE1CE" wp14:editId="4F95881F">
+            <wp:extent cx="2616451" cy="2616451"/>
+            <wp:effectExtent l="0" t="0" r="0" b="0"/>
+            <wp:docPr id="31" name="Picture 31" descr="A picture containing sitting, refrigerator, kitchen&#10;&#10;Description automatically generated"/>
+            <wp:cNvGraphicFramePr>
+              <a:graphicFrameLocks xmlns:a="http://schemas.openxmlformats.org/drawingml/2006/main" noChangeAspect="1"/>
+            </wp:cNvGraphicFramePr>
+            <a:graphic xmlns:a="http://schemas.openxmlformats.org/drawingml/2006/main">
+              <a:graphicData uri="http://schemas.openxmlformats.org/drawingml/2006/picture">
+                <pic:pic xmlns:pic="http://schemas.openxmlformats.org/drawingml/2006/picture">
+                  <pic:nvPicPr>
+                    <pic:cNvPr id="31" name="Picture 31" descr="A picture containing sitting, refrigerator, kitchen&#10;&#10;Description automatically generated"/>
+                    <pic:cNvPicPr/>
+                  </pic:nvPicPr>
+                  <pic:blipFill>
+                    <a:blip r:embed="rId37" cstate="print">
+                      <a:extLst>
+                        <a:ext uri="{28A0092B-C50C-407E-A947-70E740481C1C}">
+                          <a14:useLocalDpi xmlns:a14="http://schemas.microsoft.com/office/drawing/2010/main" val="0"/>
+                        </a:ext>
+                      </a:extLst>
+                    </a:blip>
+                    <a:stretch>
+                      <a:fillRect/>
+                    </a:stretch>
+                  </pic:blipFill>
+                  <pic:spPr>
+                    <a:xfrm rot="5400000">
+                      <a:off x="0" y="0"/>
+                      <a:ext cx="2650372" cy="2650372"/>
+                    </a:xfrm>
+                    <a:prstGeom prst="rect">
+                      <a:avLst/>
+                    </a:prstGeom>
+                  </pic:spPr>
+                </pic:pic>
+              </a:graphicData>
+            </a:graphic>
+          </wp:inline>
+        </w:drawing>
+      </w:r>
+    </w:p>
+    <w:p>
+      <w:pPr>
+        <w:rPr>
+          <w:sz w:val="28"/>
+          <w:szCs w:val="28"/>
+          <w:lang w:val="en-US"/>
+        </w:rPr>
+      </w:pPr>
+    </w:p>
+    <w:p>
+      <w:pPr>
+        <w:jc w:val="center"/>
+        <w:rPr>
+          <w:sz w:val="28"/>
+          <w:szCs w:val="28"/>
+          <w:lang w:val="en-US"/>
+        </w:rPr>
+      </w:pPr>
+      <w:r>
+        <w:rPr>
+          <w:noProof/>
+          <w:sz w:val="28"/>
+          <w:szCs w:val="28"/>
+          <w:lang w:val="en-US"/>
+        </w:rPr>
+        <w:drawing>
+          <wp:inline distT="0" distB="0" distL="0" distR="0" wp14:anchorId="4C8580CC" wp14:editId="44DF5423">
+            <wp:extent cx="5205743" cy="1528909"/>
+            <wp:effectExtent l="0" t="0" r="1270" b="0"/>
+            <wp:docPr id="32" name="Picture 32" descr="A close up of a device&#10;&#10;Description automatically generated"/>
+            <wp:cNvGraphicFramePr>
+              <a:graphicFrameLocks xmlns:a="http://schemas.openxmlformats.org/drawingml/2006/main" noChangeAspect="1"/>
+            </wp:cNvGraphicFramePr>
+            <a:graphic xmlns:a="http://schemas.openxmlformats.org/drawingml/2006/main">
+              <a:graphicData uri="http://schemas.openxmlformats.org/drawingml/2006/picture">
+                <pic:pic xmlns:pic="http://schemas.openxmlformats.org/drawingml/2006/picture">
+                  <pic:nvPicPr>
+                    <pic:cNvPr id="32" name="Picture 32" descr="A close up of a device&#10;&#10;Description automatically generated"/>
+                    <pic:cNvPicPr/>
+                  </pic:nvPicPr>
+                  <pic:blipFill>
+                    <a:blip r:embed="rId38" cstate="print">
                       <a:extLst>
                         <a:ext uri="{28A0092B-C50C-407E-A947-70E740481C1C}">
                           <a14:useLocalDpi xmlns:a14="http://schemas.microsoft.com/office/drawing/2010/main" val="0"/>
@@ -1362,7 +3288,7 @@
                   <pic:spPr>
                     <a:xfrm>
                       <a:off x="0" y="0"/>
-                      <a:ext cx="5943600" cy="4457065"/>
+                      <a:ext cx="5220610" cy="1533275"/>
                     </a:xfrm>
                     <a:prstGeom prst="rect">
                       <a:avLst/>
@@ -1377,29 +3303,204 @@
     </w:p>
     <w:p>
       <w:pPr>
-        <w:rPr>
-          <w:rFonts w:ascii="Times New Roman" w:eastAsia="Times New Roman" w:hAnsi="Times New Roman" w:cs="Times New Roman"/>
-          <w:b/>
-          <w:bCs/>
-        </w:rPr>
-      </w:pPr>
-    </w:p>
-    <w:p>
-      <w:pPr>
-        <w:rPr>
-          <w:rFonts w:ascii="Times New Roman" w:eastAsia="Times New Roman" w:hAnsi="Times New Roman" w:cs="Times New Roman"/>
-          <w:b/>
-          <w:bCs/>
-        </w:rPr>
-      </w:pPr>
-      <w:r>
-        <w:rPr>
-          <w:rFonts w:ascii="Times New Roman" w:eastAsia="Times New Roman" w:hAnsi="Times New Roman" w:cs="Times New Roman"/>
-          <w:b/>
-          <w:bCs/>
-        </w:rPr>
-        <w:br w:type="page"/>
-      </w:r>
+        <w:pStyle w:val="ListParagraph"/>
+        <w:numPr>
+          <w:ilvl w:val="0"/>
+          <w:numId w:val="4"/>
+        </w:numPr>
+        <w:rPr>
+          <w:sz w:val="28"/>
+          <w:szCs w:val="28"/>
+          <w:lang w:val="en-US"/>
+        </w:rPr>
+      </w:pPr>
+      <w:r>
+        <w:rPr>
+          <w:sz w:val="28"/>
+          <w:szCs w:val="28"/>
+          <w:lang w:val="en-US"/>
+        </w:rPr>
+        <w:lastRenderedPageBreak/>
+        <w:t xml:space="preserve"> The soil moisture stick can be connected to a </w:t>
+      </w:r>
+      <w:r>
+        <w:rPr>
+          <w:sz w:val="28"/>
+          <w:szCs w:val="28"/>
+          <w:lang w:val="en-US"/>
+        </w:rPr>
+        <w:t>phone</w:t>
+      </w:r>
+      <w:r>
+        <w:rPr>
+          <w:sz w:val="28"/>
+          <w:szCs w:val="28"/>
+          <w:lang w:val="en-US"/>
+        </w:rPr>
+        <w:t xml:space="preserve"> or </w:t>
+      </w:r>
+      <w:r>
+        <w:rPr>
+          <w:sz w:val="28"/>
+          <w:szCs w:val="28"/>
+          <w:lang w:val="en-US"/>
+        </w:rPr>
+        <w:t>computer</w:t>
+      </w:r>
+      <w:r>
+        <w:rPr>
+          <w:sz w:val="28"/>
+          <w:szCs w:val="28"/>
+          <w:lang w:val="en-US"/>
+        </w:rPr>
+        <w:t xml:space="preserve"> by using the cable that came with </w:t>
+      </w:r>
+      <w:r>
+        <w:rPr>
+          <w:sz w:val="28"/>
+          <w:szCs w:val="28"/>
+          <w:lang w:val="en-US"/>
+        </w:rPr>
+        <w:t>the</w:t>
+      </w:r>
+      <w:r>
+        <w:rPr>
+          <w:sz w:val="28"/>
+          <w:szCs w:val="28"/>
+          <w:lang w:val="en-US"/>
+        </w:rPr>
+        <w:t xml:space="preserve"> Arduino Uno microcontroller. (Adapter for your specific phone/computer may be required).</w:t>
+      </w:r>
+    </w:p>
+    <w:p>
+      <w:pPr>
+        <w:ind w:left="360"/>
+        <w:rPr>
+          <w:sz w:val="28"/>
+          <w:szCs w:val="28"/>
+          <w:lang w:val="en-US"/>
+        </w:rPr>
+      </w:pPr>
+    </w:p>
+    <w:p>
+      <w:pPr>
+        <w:ind w:left="360"/>
+        <w:jc w:val="center"/>
+        <w:rPr>
+          <w:sz w:val="28"/>
+          <w:szCs w:val="28"/>
+          <w:lang w:val="en-US"/>
+        </w:rPr>
+      </w:pPr>
+      <w:r>
+        <w:rPr>
+          <w:noProof/>
+          <w:sz w:val="28"/>
+          <w:szCs w:val="28"/>
+          <w:lang w:val="en-US"/>
+        </w:rPr>
+        <w:drawing>
+          <wp:inline distT="0" distB="0" distL="0" distR="0" wp14:anchorId="371F08EC" wp14:editId="754D5EA5">
+            <wp:extent cx="5943600" cy="4457700"/>
+            <wp:effectExtent l="0" t="6350" r="6350" b="6350"/>
+            <wp:docPr id="34" name="Picture 34" descr="A close up of a computer&#10;&#10;Description automatically generated"/>
+            <wp:cNvGraphicFramePr>
+              <a:graphicFrameLocks xmlns:a="http://schemas.openxmlformats.org/drawingml/2006/main" noChangeAspect="1"/>
+            </wp:cNvGraphicFramePr>
+            <a:graphic xmlns:a="http://schemas.openxmlformats.org/drawingml/2006/main">
+              <a:graphicData uri="http://schemas.openxmlformats.org/drawingml/2006/picture">
+                <pic:pic xmlns:pic="http://schemas.openxmlformats.org/drawingml/2006/picture">
+                  <pic:nvPicPr>
+                    <pic:cNvPr id="34" name="Picture 34" descr="A close up of a computer&#10;&#10;Description automatically generated"/>
+                    <pic:cNvPicPr/>
+                  </pic:nvPicPr>
+                  <pic:blipFill>
+                    <a:blip r:embed="rId39" cstate="print">
+                      <a:extLst>
+                        <a:ext uri="{28A0092B-C50C-407E-A947-70E740481C1C}">
+                          <a14:useLocalDpi xmlns:a14="http://schemas.microsoft.com/office/drawing/2010/main" val="0"/>
+                        </a:ext>
+                      </a:extLst>
+                    </a:blip>
+                    <a:stretch>
+                      <a:fillRect/>
+                    </a:stretch>
+                  </pic:blipFill>
+                  <pic:spPr>
+                    <a:xfrm rot="5400000">
+                      <a:off x="0" y="0"/>
+                      <a:ext cx="5943600" cy="4457700"/>
+                    </a:xfrm>
+                    <a:prstGeom prst="rect">
+                      <a:avLst/>
+                    </a:prstGeom>
+                  </pic:spPr>
+                </pic:pic>
+              </a:graphicData>
+            </a:graphic>
+          </wp:inline>
+        </w:drawing>
+      </w:r>
+    </w:p>
+    <w:p>
+      <w:pPr>
+        <w:ind w:left="360"/>
+        <w:rPr>
+          <w:sz w:val="28"/>
+          <w:szCs w:val="28"/>
+          <w:lang w:val="en-US"/>
+        </w:rPr>
+      </w:pPr>
+    </w:p>
+    <w:p>
+      <w:pPr>
+        <w:ind w:left="360"/>
+        <w:rPr>
+          <w:sz w:val="28"/>
+          <w:szCs w:val="28"/>
+          <w:lang w:val="en-US"/>
+        </w:rPr>
+      </w:pPr>
+    </w:p>
+    <w:p>
+      <w:pPr>
+        <w:ind w:left="360"/>
+        <w:rPr>
+          <w:sz w:val="28"/>
+          <w:szCs w:val="28"/>
+          <w:lang w:val="en-US"/>
+        </w:rPr>
+      </w:pPr>
+    </w:p>
+    <w:p>
+      <w:pPr>
+        <w:ind w:left="360"/>
+        <w:rPr>
+          <w:sz w:val="28"/>
+          <w:szCs w:val="28"/>
+          <w:lang w:val="en-US"/>
+        </w:rPr>
+      </w:pPr>
+    </w:p>
+    <w:p>
+      <w:pPr>
+        <w:ind w:left="360"/>
+        <w:rPr>
+          <w:sz w:val="28"/>
+          <w:szCs w:val="28"/>
+          <w:lang w:val="en-US"/>
+        </w:rPr>
+      </w:pPr>
+    </w:p>
+    <w:p>
+      <w:pPr>
+        <w:ind w:left="360"/>
+        <w:rPr>
+          <w:sz w:val="28"/>
+          <w:szCs w:val="28"/>
+          <w:lang w:val="en-US"/>
+        </w:rPr>
+      </w:pPr>
     </w:p>
     <w:p>
       <w:pPr>
@@ -1463,7 +3564,7 @@
           <w:lang w:val="en-US"/>
         </w:rPr>
       </w:pPr>
-      <w:hyperlink r:id="rId15" w:history="1">
+      <w:hyperlink r:id="rId40" w:history="1">
         <w:r>
           <w:rPr>
             <w:rStyle w:val="Hyperlink"/>
@@ -1563,7 +3664,7 @@
           <w:lang w:val="en-US"/>
         </w:rPr>
       </w:pPr>
-      <w:hyperlink r:id="rId16" w:history="1">
+      <w:hyperlink r:id="rId41" w:history="1">
         <w:r>
           <w:rPr>
             <w:rStyle w:val="Hyperlink"/>
@@ -1681,7 +3782,7 @@
                     <pic:cNvPicPr/>
                   </pic:nvPicPr>
                   <pic:blipFill>
-                    <a:blip r:embed="rId17">
+                    <a:blip r:embed="rId42">
                       <a:extLst>
                         <a:ext uri="{28A0092B-C50C-407E-A947-70E740481C1C}">
                           <a14:useLocalDpi xmlns:a14="http://schemas.microsoft.com/office/drawing/2010/main" val="0"/>
@@ -1818,7 +3919,7 @@
                     <pic:cNvPicPr/>
                   </pic:nvPicPr>
                   <pic:blipFill>
-                    <a:blip r:embed="rId18" cstate="print">
+                    <a:blip r:embed="rId43" cstate="print">
                       <a:extLst>
                         <a:ext uri="{28A0092B-C50C-407E-A947-70E740481C1C}">
                           <a14:useLocalDpi xmlns:a14="http://schemas.microsoft.com/office/drawing/2010/main" val="0"/>
@@ -1916,7 +4017,7 @@
                     <pic:cNvPicPr/>
                   </pic:nvPicPr>
                   <pic:blipFill>
-                    <a:blip r:embed="rId19">
+                    <a:blip r:embed="rId44">
                       <a:extLst>
                         <a:ext uri="{28A0092B-C50C-407E-A947-70E740481C1C}">
                           <a14:useLocalDpi xmlns:a14="http://schemas.microsoft.com/office/drawing/2010/main" val="0"/>
@@ -1995,7 +4096,7 @@
                     <pic:cNvPicPr/>
                   </pic:nvPicPr>
                   <pic:blipFill>
-                    <a:blip r:embed="rId20" cstate="print">
+                    <a:blip r:embed="rId45" cstate="print">
                       <a:extLst>
                         <a:ext uri="{28A0092B-C50C-407E-A947-70E740481C1C}">
                           <a14:useLocalDpi xmlns:a14="http://schemas.microsoft.com/office/drawing/2010/main" val="0"/>
@@ -2144,9 +4245,9 @@
     </w:lvl>
   </w:abstractNum>
   <w:abstractNum w:abstractNumId="1" w15:restartNumberingAfterBreak="0">
-    <w:nsid w:val="37F45717"/>
+    <w:nsid w:val="257E037B"/>
     <w:multiLevelType w:val="hybridMultilevel"/>
-    <w:tmpl w:val="4932554E"/>
+    <w:tmpl w:val="B97A1588"/>
     <w:lvl w:ilvl="0" w:tplc="0409000F">
       <w:start w:val="1"/>
       <w:numFmt w:val="decimal"/>
@@ -2233,9 +4334,9 @@
     </w:lvl>
   </w:abstractNum>
   <w:abstractNum w:abstractNumId="2" w15:restartNumberingAfterBreak="0">
-    <w:nsid w:val="5D8C1DDF"/>
+    <w:nsid w:val="37F45717"/>
     <w:multiLevelType w:val="hybridMultilevel"/>
-    <w:tmpl w:val="0F9E6866"/>
+    <w:tmpl w:val="4932554E"/>
     <w:lvl w:ilvl="0" w:tplc="0409000F">
       <w:start w:val="1"/>
       <w:numFmt w:val="decimal"/>
@@ -2321,13 +4422,105 @@
       </w:pPr>
     </w:lvl>
   </w:abstractNum>
+  <w:abstractNum w:abstractNumId="3" w15:restartNumberingAfterBreak="0">
+    <w:nsid w:val="5D8C1DDF"/>
+    <w:multiLevelType w:val="hybridMultilevel"/>
+    <w:tmpl w:val="0F9E6866"/>
+    <w:lvl w:ilvl="0" w:tplc="0409000F">
+      <w:start w:val="1"/>
+      <w:numFmt w:val="decimal"/>
+      <w:lvlText w:val="%1."/>
+      <w:lvlJc w:val="left"/>
+      <w:pPr>
+        <w:ind w:left="720" w:hanging="360"/>
+      </w:pPr>
+      <w:rPr>
+        <w:rFonts w:hint="default"/>
+      </w:rPr>
+    </w:lvl>
+    <w:lvl w:ilvl="1" w:tplc="04090019" w:tentative="1">
+      <w:start w:val="1"/>
+      <w:numFmt w:val="lowerLetter"/>
+      <w:lvlText w:val="%2."/>
+      <w:lvlJc w:val="left"/>
+      <w:pPr>
+        <w:ind w:left="1440" w:hanging="360"/>
+      </w:pPr>
+    </w:lvl>
+    <w:lvl w:ilvl="2" w:tplc="0409001B" w:tentative="1">
+      <w:start w:val="1"/>
+      <w:numFmt w:val="lowerRoman"/>
+      <w:lvlText w:val="%3."/>
+      <w:lvlJc w:val="right"/>
+      <w:pPr>
+        <w:ind w:left="2160" w:hanging="180"/>
+      </w:pPr>
+    </w:lvl>
+    <w:lvl w:ilvl="3" w:tplc="0409000F" w:tentative="1">
+      <w:start w:val="1"/>
+      <w:numFmt w:val="decimal"/>
+      <w:lvlText w:val="%4."/>
+      <w:lvlJc w:val="left"/>
+      <w:pPr>
+        <w:ind w:left="2880" w:hanging="360"/>
+      </w:pPr>
+    </w:lvl>
+    <w:lvl w:ilvl="4" w:tplc="04090019" w:tentative="1">
+      <w:start w:val="1"/>
+      <w:numFmt w:val="lowerLetter"/>
+      <w:lvlText w:val="%5."/>
+      <w:lvlJc w:val="left"/>
+      <w:pPr>
+        <w:ind w:left="3600" w:hanging="360"/>
+      </w:pPr>
+    </w:lvl>
+    <w:lvl w:ilvl="5" w:tplc="0409001B" w:tentative="1">
+      <w:start w:val="1"/>
+      <w:numFmt w:val="lowerRoman"/>
+      <w:lvlText w:val="%6."/>
+      <w:lvlJc w:val="right"/>
+      <w:pPr>
+        <w:ind w:left="4320" w:hanging="180"/>
+      </w:pPr>
+    </w:lvl>
+    <w:lvl w:ilvl="6" w:tplc="0409000F" w:tentative="1">
+      <w:start w:val="1"/>
+      <w:numFmt w:val="decimal"/>
+      <w:lvlText w:val="%7."/>
+      <w:lvlJc w:val="left"/>
+      <w:pPr>
+        <w:ind w:left="5040" w:hanging="360"/>
+      </w:pPr>
+    </w:lvl>
+    <w:lvl w:ilvl="7" w:tplc="04090019" w:tentative="1">
+      <w:start w:val="1"/>
+      <w:numFmt w:val="lowerLetter"/>
+      <w:lvlText w:val="%8."/>
+      <w:lvlJc w:val="left"/>
+      <w:pPr>
+        <w:ind w:left="5760" w:hanging="360"/>
+      </w:pPr>
+    </w:lvl>
+    <w:lvl w:ilvl="8" w:tplc="0409001B" w:tentative="1">
+      <w:start w:val="1"/>
+      <w:numFmt w:val="lowerRoman"/>
+      <w:lvlText w:val="%9."/>
+      <w:lvlJc w:val="right"/>
+      <w:pPr>
+        <w:ind w:left="6480" w:hanging="180"/>
+      </w:pPr>
+    </w:lvl>
+  </w:abstractNum>
   <w:num w:numId="1">
-    <w:abstractNumId w:val="2"/>
+    <w:abstractNumId w:val="3"/>
   </w:num>
   <w:num w:numId="2">
     <w:abstractNumId w:val="0"/>
   </w:num>
   <w:num w:numId="3">
+    <w:abstractNumId w:val="2"/>
+  </w:num>
+  <w:num w:numId="4">
     <w:abstractNumId w:val="1"/>
   </w:num>
 </w:numbering>
@@ -2799,6 +4992,45 @@
       <w:color w:val="808080"/>
     </w:rPr>
   </w:style>
+  <w:style w:type="character" w:styleId="FollowedHyperlink">
+    <w:name w:val="FollowedHyperlink"/>
+    <w:basedOn w:val="DefaultParagraphFont"/>
+    <w:uiPriority w:val="99"/>
+    <w:semiHidden/>
+    <w:unhideWhenUsed/>
+    <w:rsid w:val="0075549B"/>
+    <w:rPr>
+      <w:color w:val="954F72" w:themeColor="followedHyperlink"/>
+      <w:u w:val="single"/>
+    </w:rPr>
+  </w:style>
+  <w:style w:type="paragraph" w:styleId="BalloonText">
+    <w:name w:val="Balloon Text"/>
+    <w:basedOn w:val="Normal"/>
+    <w:link w:val="BalloonTextChar"/>
+    <w:uiPriority w:val="99"/>
+    <w:semiHidden/>
+    <w:unhideWhenUsed/>
+    <w:rsid w:val="00EE4D08"/>
+    <w:rPr>
+      <w:rFonts w:ascii="Times New Roman" w:hAnsi="Times New Roman" w:cs="Times New Roman"/>
+      <w:sz w:val="18"/>
+      <w:szCs w:val="18"/>
+    </w:rPr>
+  </w:style>
+  <w:style w:type="character" w:customStyle="1" w:styleId="BalloonTextChar">
+    <w:name w:val="Balloon Text Char"/>
+    <w:basedOn w:val="DefaultParagraphFont"/>
+    <w:link w:val="BalloonText"/>
+    <w:uiPriority w:val="99"/>
+    <w:semiHidden/>
+    <w:rsid w:val="00EE4D08"/>
+    <w:rPr>
+      <w:rFonts w:ascii="Times New Roman" w:hAnsi="Times New Roman" w:cs="Times New Roman"/>
+      <w:sz w:val="18"/>
+      <w:szCs w:val="18"/>
+    </w:rPr>
+  </w:style>
 </w:styles>
 </file>
 
@@ -3095,4 +5327,16 @@
     </a:ext>
   </a:extLst>
 </a:theme>
+</file>
+
+<file path=customXml/item1.xml><?xml version="1.0" encoding="utf-8"?>
+<b:Sources xmlns:b="http://schemas.openxmlformats.org/officeDocument/2006/bibliography" xmlns="http://schemas.openxmlformats.org/officeDocument/2006/bibliography" SelectedStyle="/APASixthEditionOfficeOnline.xsl" StyleName="APA" Version="6"/>
+</file>
+
+<file path=customXml/itemProps1.xml><?xml version="1.0" encoding="utf-8"?>
+<ds:datastoreItem xmlns:ds="http://schemas.openxmlformats.org/officeDocument/2006/customXml" ds:itemID="{B51B2F8B-2DF2-474A-ACCC-7DC2D2843AD8}">
+  <ds:schemaRefs>
+    <ds:schemaRef ds:uri="http://schemas.openxmlformats.org/officeDocument/2006/bibliography"/>
+  </ds:schemaRefs>
+</ds:datastoreItem>
 </file>
</xml_diff>